<commit_message>
fix: estilo corrigido, ano atualizado
O header dizia Bioinformática ao invés de Bioestatística
</commit_message>
<xml_diff>
--- a/report/misc/style.docx
+++ b/report/misc/style.docx
@@ -1,6 +1,6 @@
 
 <file path=word/document.xml><?xml version="1.0" encoding="utf-8"?>
-<w:document xmlns:wpc="http://schemas.microsoft.com/office/word/2010/wordprocessingCanvas" xmlns:cx="http://schemas.microsoft.com/office/drawing/2014/chartex" xmlns:cx1="http://schemas.microsoft.com/office/drawing/2015/9/8/chartex" xmlns:mc="http://schemas.openxmlformats.org/markup-compatibility/2006" xmlns:o="urn:schemas-microsoft-com:office:office" xmlns:r="http://schemas.openxmlformats.org/officeDocument/2006/relationships" xmlns:m="http://schemas.openxmlformats.org/officeDocument/2006/math" xmlns:v="urn:schemas-microsoft-com:vml" xmlns:wp14="http://schemas.microsoft.com/office/word/2010/wordprocessingDrawing" xmlns:wp="http://schemas.openxmlformats.org/drawingml/2006/wordprocessingDrawing" xmlns:w10="urn:schemas-microsoft-com:office:word" xmlns:w="http://schemas.openxmlformats.org/wordprocessingml/2006/main" xmlns:w14="http://schemas.microsoft.com/office/word/2010/wordml" xmlns:w15="http://schemas.microsoft.com/office/word/2012/wordml" xmlns:w16se="http://schemas.microsoft.com/office/word/2015/wordml/symex" xmlns:wpg="http://schemas.microsoft.com/office/word/2010/wordprocessingGroup" xmlns:wpi="http://schemas.microsoft.com/office/word/2010/wordprocessingInk" xmlns:wne="http://schemas.microsoft.com/office/word/2006/wordml" xmlns:wps="http://schemas.microsoft.com/office/word/2010/wordprocessingShape" mc:Ignorable="w14 w15 w16se wp14">
+<w:document xmlns:wpc="http://schemas.microsoft.com/office/word/2010/wordprocessingCanvas" xmlns:cx="http://schemas.microsoft.com/office/drawing/2014/chartex" xmlns:cx1="http://schemas.microsoft.com/office/drawing/2015/9/8/chartex" xmlns:cx2="http://schemas.microsoft.com/office/drawing/2015/10/21/chartex" xmlns:cx3="http://schemas.microsoft.com/office/drawing/2016/5/9/chartex" xmlns:cx4="http://schemas.microsoft.com/office/drawing/2016/5/10/chartex" xmlns:cx5="http://schemas.microsoft.com/office/drawing/2016/5/11/chartex" xmlns:cx6="http://schemas.microsoft.com/office/drawing/2016/5/12/chartex" xmlns:cx7="http://schemas.microsoft.com/office/drawing/2016/5/13/chartex" xmlns:cx8="http://schemas.microsoft.com/office/drawing/2016/5/14/chartex" xmlns:mc="http://schemas.openxmlformats.org/markup-compatibility/2006" xmlns:aink="http://schemas.microsoft.com/office/drawing/2016/ink" xmlns:am3d="http://schemas.microsoft.com/office/drawing/2017/model3d" xmlns:o="urn:schemas-microsoft-com:office:office" xmlns:r="http://schemas.openxmlformats.org/officeDocument/2006/relationships" xmlns:m="http://schemas.openxmlformats.org/officeDocument/2006/math" xmlns:v="urn:schemas-microsoft-com:vml" xmlns:wp14="http://schemas.microsoft.com/office/word/2010/wordprocessingDrawing" xmlns:wp="http://schemas.openxmlformats.org/drawingml/2006/wordprocessingDrawing" xmlns:w10="urn:schemas-microsoft-com:office:word" xmlns:w="http://schemas.openxmlformats.org/wordprocessingml/2006/main" xmlns:w14="http://schemas.microsoft.com/office/word/2010/wordml" xmlns:w15="http://schemas.microsoft.com/office/word/2012/wordml" xmlns:w16cid="http://schemas.microsoft.com/office/word/2016/wordml/cid" xmlns:w16se="http://schemas.microsoft.com/office/word/2015/wordml/symex" xmlns:wpg="http://schemas.microsoft.com/office/word/2010/wordprocessingGroup" xmlns:wpi="http://schemas.microsoft.com/office/word/2010/wordprocessingInk" xmlns:wne="http://schemas.microsoft.com/office/word/2006/wordml" xmlns:wps="http://schemas.microsoft.com/office/word/2010/wordprocessingShape" mc:Ignorable="w14 w15 w16se w16cid wp14">
   <w:body>
     <w:p>
       <w:pPr>
@@ -15,6 +15,8 @@
         </w:rPr>
         <w:t>Título</w:t>
       </w:r>
+      <w:bookmarkStart w:id="0" w:name="_GoBack"/>
+      <w:bookmarkEnd w:id="0"/>
     </w:p>
     <w:p>
       <w:pPr>
@@ -531,9 +533,9 @@
           <w:lang w:val="pt-BR"/>
         </w:rPr>
       </w:pPr>
-      <w:bookmarkStart w:id="0" w:name="objective"/>
-      <w:bookmarkStart w:id="1" w:name="_Toc486955952"/>
-      <w:bookmarkEnd w:id="0"/>
+      <w:bookmarkStart w:id="1" w:name="objective"/>
+      <w:bookmarkStart w:id="2" w:name="_Toc486955952"/>
+      <w:bookmarkEnd w:id="1"/>
       <w:r>
         <w:rPr>
           <w:lang w:val="pt-BR"/>
@@ -546,7 +548,7 @@
         </w:rPr>
         <w:t xml:space="preserve"> 1</w:t>
       </w:r>
-      <w:bookmarkEnd w:id="1"/>
+      <w:bookmarkEnd w:id="2"/>
     </w:p>
     <w:p>
       <w:pPr>
@@ -583,9 +585,9 @@
           <w:lang w:val="pt-BR"/>
         </w:rPr>
       </w:pPr>
-      <w:bookmarkStart w:id="2" w:name="methods"/>
-      <w:bookmarkStart w:id="3" w:name="_Toc486955953"/>
-      <w:bookmarkEnd w:id="2"/>
+      <w:bookmarkStart w:id="3" w:name="methods"/>
+      <w:bookmarkStart w:id="4" w:name="_Toc486955953"/>
+      <w:bookmarkEnd w:id="3"/>
       <w:r>
         <w:rPr>
           <w:lang w:val="pt-BR"/>
@@ -597,58 +599,17 @@
           <w:lang w:val="pt-BR"/>
         </w:rPr>
         <w:t xml:space="preserve"> 1</w:t>
-      </w:r>
-      <w:bookmarkEnd w:id="3"/>
-    </w:p>
-    <w:p>
-      <w:pPr>
-        <w:pStyle w:val="Ttulo2"/>
-        <w:rPr>
-          <w:lang w:val="pt-BR"/>
-        </w:rPr>
-      </w:pPr>
-      <w:bookmarkStart w:id="4" w:name="_Toc486955954"/>
-      <w:r>
-        <w:rPr>
-          <w:lang w:val="pt-BR"/>
-        </w:rPr>
-        <w:t>Título</w:t>
-      </w:r>
-      <w:r>
-        <w:rPr>
-          <w:lang w:val="pt-BR"/>
-        </w:rPr>
-        <w:t xml:space="preserve"> 2</w:t>
       </w:r>
       <w:bookmarkEnd w:id="4"/>
     </w:p>
     <w:p>
       <w:pPr>
-        <w:rPr>
-          <w:lang w:val="pt-BR"/>
-        </w:rPr>
-      </w:pPr>
-      <w:r>
-        <w:rPr>
-          <w:lang w:val="pt-BR"/>
-        </w:rPr>
-        <w:t xml:space="preserve">Normal </w:t>
-      </w:r>
-      <w:r>
-        <w:rPr>
-          <w:lang w:val="pt-BR"/>
-        </w:rPr>
-        <w:t>texto</w:t>
-      </w:r>
-    </w:p>
-    <w:p>
-      <w:pPr>
-        <w:pStyle w:val="Ttulo3"/>
-        <w:rPr>
-          <w:lang w:val="pt-BR"/>
-        </w:rPr>
-      </w:pPr>
-      <w:bookmarkStart w:id="5" w:name="_Toc486955955"/>
+        <w:pStyle w:val="Ttulo2"/>
+        <w:rPr>
+          <w:lang w:val="pt-BR"/>
+        </w:rPr>
+      </w:pPr>
+      <w:bookmarkStart w:id="5" w:name="_Toc486955954"/>
       <w:r>
         <w:rPr>
           <w:lang w:val="pt-BR"/>
@@ -659,7 +620,7 @@
         <w:rPr>
           <w:lang w:val="pt-BR"/>
         </w:rPr>
-        <w:t xml:space="preserve"> 3</w:t>
+        <w:t xml:space="preserve"> 2</w:t>
       </w:r>
       <w:bookmarkEnd w:id="5"/>
     </w:p>
@@ -684,11 +645,12 @@
     </w:p>
     <w:p>
       <w:pPr>
-        <w:pStyle w:val="Ttulo4"/>
-        <w:rPr>
-          <w:lang w:val="pt-BR"/>
-        </w:rPr>
-      </w:pPr>
+        <w:pStyle w:val="Ttulo3"/>
+        <w:rPr>
+          <w:lang w:val="pt-BR"/>
+        </w:rPr>
+      </w:pPr>
+      <w:bookmarkStart w:id="6" w:name="_Toc486955955"/>
       <w:r>
         <w:rPr>
           <w:lang w:val="pt-BR"/>
@@ -699,32 +661,32 @@
         <w:rPr>
           <w:lang w:val="pt-BR"/>
         </w:rPr>
-        <w:t xml:space="preserve"> 4</w:t>
-      </w:r>
+        <w:t xml:space="preserve"> 3</w:t>
+      </w:r>
+      <w:bookmarkEnd w:id="6"/>
     </w:p>
     <w:p>
       <w:pPr>
-        <w:pStyle w:val="Ttulo5"/>
-        <w:rPr>
-          <w:lang w:val="pt-BR"/>
-        </w:rPr>
-      </w:pPr>
-      <w:r>
-        <w:rPr>
-          <w:lang w:val="pt-BR"/>
-        </w:rPr>
-        <w:t>Título</w:t>
-      </w:r>
-      <w:r>
-        <w:rPr>
-          <w:lang w:val="pt-BR"/>
-        </w:rPr>
-        <w:t xml:space="preserve"> 5</w:t>
+        <w:rPr>
+          <w:lang w:val="pt-BR"/>
+        </w:rPr>
+      </w:pPr>
+      <w:r>
+        <w:rPr>
+          <w:lang w:val="pt-BR"/>
+        </w:rPr>
+        <w:t xml:space="preserve">Normal </w:t>
+      </w:r>
+      <w:r>
+        <w:rPr>
+          <w:lang w:val="pt-BR"/>
+        </w:rPr>
+        <w:t>texto</w:t>
       </w:r>
     </w:p>
     <w:p>
       <w:pPr>
-        <w:pStyle w:val="Ttulo6"/>
+        <w:pStyle w:val="Ttulo4"/>
         <w:rPr>
           <w:lang w:val="pt-BR"/>
         </w:rPr>
@@ -739,110 +701,122 @@
         <w:rPr>
           <w:lang w:val="pt-BR"/>
         </w:rPr>
-        <w:t xml:space="preserve"> 6</w:t>
+        <w:t xml:space="preserve"> 4</w:t>
       </w:r>
     </w:p>
     <w:p>
       <w:pPr>
-        <w:rPr>
-          <w:lang w:val="pt-BR"/>
-        </w:rPr>
-      </w:pPr>
-      <w:r>
-        <w:rPr>
-          <w:lang w:val="pt-BR"/>
-        </w:rPr>
-        <w:t xml:space="preserve">Normal </w:t>
-      </w:r>
-      <w:r>
-        <w:rPr>
-          <w:lang w:val="pt-BR"/>
-        </w:rPr>
-        <w:t>texto</w:t>
-      </w:r>
-      <w:r>
-        <w:rPr>
-          <w:lang w:val="pt-BR"/>
-        </w:rPr>
-        <w:t xml:space="preserve"> Normal </w:t>
-      </w:r>
-      <w:r>
-        <w:rPr>
-          <w:lang w:val="pt-BR"/>
-        </w:rPr>
-        <w:t>texto</w:t>
-      </w:r>
-      <w:r>
-        <w:rPr>
-          <w:lang w:val="pt-BR"/>
-        </w:rPr>
-        <w:t xml:space="preserve"> Normal </w:t>
-      </w:r>
-      <w:r>
-        <w:rPr>
-          <w:lang w:val="pt-BR"/>
-        </w:rPr>
-        <w:t>texto</w:t>
-      </w:r>
-      <w:r>
-        <w:rPr>
-          <w:lang w:val="pt-BR"/>
-        </w:rPr>
-        <w:t xml:space="preserve"> Normal </w:t>
-      </w:r>
-      <w:r>
-        <w:rPr>
-          <w:lang w:val="pt-BR"/>
-        </w:rPr>
-        <w:t>texto</w:t>
-      </w:r>
-      <w:r>
-        <w:rPr>
-          <w:lang w:val="pt-BR"/>
-        </w:rPr>
-        <w:t xml:space="preserve"> Normal </w:t>
-      </w:r>
-      <w:r>
-        <w:rPr>
-          <w:lang w:val="pt-BR"/>
-        </w:rPr>
-        <w:t>texto</w:t>
+        <w:pStyle w:val="Ttulo5"/>
+        <w:rPr>
+          <w:lang w:val="pt-BR"/>
+        </w:rPr>
+      </w:pPr>
+      <w:r>
+        <w:rPr>
+          <w:lang w:val="pt-BR"/>
+        </w:rPr>
+        <w:t>Título</w:t>
+      </w:r>
+      <w:r>
+        <w:rPr>
+          <w:lang w:val="pt-BR"/>
+        </w:rPr>
+        <w:t xml:space="preserve"> 5</w:t>
       </w:r>
     </w:p>
     <w:p>
       <w:pPr>
-        <w:rPr>
-          <w:lang w:val="pt-BR"/>
-        </w:rPr>
-      </w:pPr>
+        <w:pStyle w:val="Ttulo6"/>
+        <w:rPr>
+          <w:lang w:val="pt-BR"/>
+        </w:rPr>
+      </w:pPr>
+      <w:r>
+        <w:rPr>
+          <w:lang w:val="pt-BR"/>
+        </w:rPr>
+        <w:t>Título</w:t>
+      </w:r>
+      <w:r>
+        <w:rPr>
+          <w:lang w:val="pt-BR"/>
+        </w:rPr>
+        <w:t xml:space="preserve"> 6</w:t>
+      </w:r>
     </w:p>
     <w:p>
       <w:pPr>
-        <w:pStyle w:val="Corpodetexto"/>
-        <w:rPr>
-          <w:lang w:val="pt-BR"/>
-        </w:rPr>
-      </w:pPr>
-      <w:r>
-        <w:rPr>
-          <w:lang w:val="pt-BR"/>
-        </w:rPr>
-        <w:t>Tabela</w:t>
+        <w:rPr>
+          <w:lang w:val="pt-BR"/>
+        </w:rPr>
+      </w:pPr>
+      <w:r>
+        <w:rPr>
+          <w:lang w:val="pt-BR"/>
+        </w:rPr>
+        <w:t xml:space="preserve">Normal </w:t>
+      </w:r>
+      <w:r>
+        <w:rPr>
+          <w:lang w:val="pt-BR"/>
+        </w:rPr>
+        <w:t>texto</w:t>
+      </w:r>
+      <w:r>
+        <w:rPr>
+          <w:lang w:val="pt-BR"/>
+        </w:rPr>
+        <w:t xml:space="preserve"> Normal </w:t>
+      </w:r>
+      <w:r>
+        <w:rPr>
+          <w:lang w:val="pt-BR"/>
+        </w:rPr>
+        <w:t>texto</w:t>
+      </w:r>
+      <w:r>
+        <w:rPr>
+          <w:lang w:val="pt-BR"/>
+        </w:rPr>
+        <w:t xml:space="preserve"> Normal </w:t>
+      </w:r>
+      <w:r>
+        <w:rPr>
+          <w:lang w:val="pt-BR"/>
+        </w:rPr>
+        <w:t>texto</w:t>
+      </w:r>
+      <w:r>
+        <w:rPr>
+          <w:lang w:val="pt-BR"/>
+        </w:rPr>
+        <w:t xml:space="preserve"> Normal </w:t>
+      </w:r>
+      <w:r>
+        <w:rPr>
+          <w:lang w:val="pt-BR"/>
+        </w:rPr>
+        <w:t>texto</w:t>
+      </w:r>
+      <w:r>
+        <w:rPr>
+          <w:lang w:val="pt-BR"/>
+        </w:rPr>
+        <w:t xml:space="preserve"> Normal </w:t>
+      </w:r>
+      <w:r>
+        <w:rPr>
+          <w:lang w:val="pt-BR"/>
+        </w:rPr>
+        <w:t>texto</w:t>
       </w:r>
     </w:p>
     <w:p>
       <w:pPr>
-        <w:spacing w:before="0" w:beforeAutospacing="0" w:after="160" w:afterAutospacing="0" w:line="259" w:lineRule="auto"/>
-        <w:rPr>
-          <w:lang w:val="pt-BR"/>
-        </w:rPr>
-      </w:pPr>
-      <w:r>
-        <w:rPr>
-          <w:lang w:val="pt-BR"/>
-        </w:rPr>
-        <w:br w:type="page"/>
-      </w:r>
+        <w:rPr>
+          <w:lang w:val="pt-BR"/>
+        </w:rPr>
+      </w:pPr>
     </w:p>
     <w:p>
       <w:pPr>
@@ -851,6 +825,12 @@
           <w:lang w:val="pt-BR"/>
         </w:rPr>
       </w:pPr>
+      <w:r>
+        <w:rPr>
+          <w:lang w:val="pt-BR"/>
+        </w:rPr>
+        <w:t>Tabela</w:t>
+      </w:r>
     </w:p>
     <w:p>
       <w:pPr>
@@ -863,6 +843,28 @@
         <w:rPr>
           <w:lang w:val="pt-BR"/>
         </w:rPr>
+        <w:br w:type="page"/>
+      </w:r>
+    </w:p>
+    <w:p>
+      <w:pPr>
+        <w:pStyle w:val="Corpodetexto"/>
+        <w:rPr>
+          <w:lang w:val="pt-BR"/>
+        </w:rPr>
+      </w:pPr>
+    </w:p>
+    <w:p>
+      <w:pPr>
+        <w:spacing w:before="0" w:beforeAutospacing="0" w:after="160" w:afterAutospacing="0" w:line="259" w:lineRule="auto"/>
+        <w:rPr>
+          <w:lang w:val="pt-BR"/>
+        </w:rPr>
+      </w:pPr>
+      <w:r>
+        <w:rPr>
+          <w:lang w:val="pt-BR"/>
+        </w:rPr>
         <w:t>Tabela</w:t>
       </w:r>
       <w:r>
@@ -913,8 +915,6 @@
         </w:rPr>
         <w:t>Legenda de tabela</w:t>
       </w:r>
-      <w:bookmarkStart w:id="6" w:name="_GoBack"/>
-      <w:bookmarkEnd w:id="6"/>
     </w:p>
     <w:tbl>
       <w:tblPr>
@@ -1235,7 +1235,7 @@
 </file>
 
 <file path=word/endnotes.xml><?xml version="1.0" encoding="utf-8"?>
-<w:endnotes xmlns:wpc="http://schemas.microsoft.com/office/word/2010/wordprocessingCanvas" xmlns:cx="http://schemas.microsoft.com/office/drawing/2014/chartex" xmlns:cx1="http://schemas.microsoft.com/office/drawing/2015/9/8/chartex" xmlns:mc="http://schemas.openxmlformats.org/markup-compatibility/2006" xmlns:o="urn:schemas-microsoft-com:office:office" xmlns:r="http://schemas.openxmlformats.org/officeDocument/2006/relationships" xmlns:m="http://schemas.openxmlformats.org/officeDocument/2006/math" xmlns:v="urn:schemas-microsoft-com:vml" xmlns:wp14="http://schemas.microsoft.com/office/word/2010/wordprocessingDrawing" xmlns:wp="http://schemas.openxmlformats.org/drawingml/2006/wordprocessingDrawing" xmlns:w10="urn:schemas-microsoft-com:office:word" xmlns:w="http://schemas.openxmlformats.org/wordprocessingml/2006/main" xmlns:w14="http://schemas.microsoft.com/office/word/2010/wordml" xmlns:w15="http://schemas.microsoft.com/office/word/2012/wordml" xmlns:w16se="http://schemas.microsoft.com/office/word/2015/wordml/symex" xmlns:wpg="http://schemas.microsoft.com/office/word/2010/wordprocessingGroup" xmlns:wpi="http://schemas.microsoft.com/office/word/2010/wordprocessingInk" xmlns:wne="http://schemas.microsoft.com/office/word/2006/wordml" xmlns:wps="http://schemas.microsoft.com/office/word/2010/wordprocessingShape" mc:Ignorable="w14 w15 w16se wp14">
+<w:endnotes xmlns:wpc="http://schemas.microsoft.com/office/word/2010/wordprocessingCanvas" xmlns:cx="http://schemas.microsoft.com/office/drawing/2014/chartex" xmlns:cx1="http://schemas.microsoft.com/office/drawing/2015/9/8/chartex" xmlns:cx2="http://schemas.microsoft.com/office/drawing/2015/10/21/chartex" xmlns:cx3="http://schemas.microsoft.com/office/drawing/2016/5/9/chartex" xmlns:cx4="http://schemas.microsoft.com/office/drawing/2016/5/10/chartex" xmlns:cx5="http://schemas.microsoft.com/office/drawing/2016/5/11/chartex" xmlns:cx6="http://schemas.microsoft.com/office/drawing/2016/5/12/chartex" xmlns:cx7="http://schemas.microsoft.com/office/drawing/2016/5/13/chartex" xmlns:cx8="http://schemas.microsoft.com/office/drawing/2016/5/14/chartex" xmlns:mc="http://schemas.openxmlformats.org/markup-compatibility/2006" xmlns:aink="http://schemas.microsoft.com/office/drawing/2016/ink" xmlns:am3d="http://schemas.microsoft.com/office/drawing/2017/model3d" xmlns:o="urn:schemas-microsoft-com:office:office" xmlns:r="http://schemas.openxmlformats.org/officeDocument/2006/relationships" xmlns:m="http://schemas.openxmlformats.org/officeDocument/2006/math" xmlns:v="urn:schemas-microsoft-com:vml" xmlns:wp14="http://schemas.microsoft.com/office/word/2010/wordprocessingDrawing" xmlns:wp="http://schemas.openxmlformats.org/drawingml/2006/wordprocessingDrawing" xmlns:w10="urn:schemas-microsoft-com:office:word" xmlns:w="http://schemas.openxmlformats.org/wordprocessingml/2006/main" xmlns:w14="http://schemas.microsoft.com/office/word/2010/wordml" xmlns:w15="http://schemas.microsoft.com/office/word/2012/wordml" xmlns:w16cid="http://schemas.microsoft.com/office/word/2016/wordml/cid" xmlns:w16se="http://schemas.microsoft.com/office/word/2015/wordml/symex" xmlns:wpg="http://schemas.microsoft.com/office/word/2010/wordprocessingGroup" xmlns:wpi="http://schemas.microsoft.com/office/word/2010/wordprocessingInk" xmlns:wne="http://schemas.microsoft.com/office/word/2006/wordml" xmlns:wps="http://schemas.microsoft.com/office/word/2010/wordprocessingShape" mc:Ignorable="w14 w15 w16se w16cid wp14">
   <w:endnote w:type="separator" w:id="-1">
     <w:p>
       <w:pPr>
@@ -1260,7 +1260,7 @@
 </file>
 
 <file path=word/footer1.xml><?xml version="1.0" encoding="utf-8"?>
-<w:ftr xmlns:wpc="http://schemas.microsoft.com/office/word/2010/wordprocessingCanvas" xmlns:cx="http://schemas.microsoft.com/office/drawing/2014/chartex" xmlns:cx1="http://schemas.microsoft.com/office/drawing/2015/9/8/chartex" xmlns:mc="http://schemas.openxmlformats.org/markup-compatibility/2006" xmlns:o="urn:schemas-microsoft-com:office:office" xmlns:r="http://schemas.openxmlformats.org/officeDocument/2006/relationships" xmlns:m="http://schemas.openxmlformats.org/officeDocument/2006/math" xmlns:v="urn:schemas-microsoft-com:vml" xmlns:wp14="http://schemas.microsoft.com/office/word/2010/wordprocessingDrawing" xmlns:wp="http://schemas.openxmlformats.org/drawingml/2006/wordprocessingDrawing" xmlns:w10="urn:schemas-microsoft-com:office:word" xmlns:w="http://schemas.openxmlformats.org/wordprocessingml/2006/main" xmlns:w14="http://schemas.microsoft.com/office/word/2010/wordml" xmlns:w15="http://schemas.microsoft.com/office/word/2012/wordml" xmlns:w16se="http://schemas.microsoft.com/office/word/2015/wordml/symex" xmlns:wpg="http://schemas.microsoft.com/office/word/2010/wordprocessingGroup" xmlns:wpi="http://schemas.microsoft.com/office/word/2010/wordprocessingInk" xmlns:wne="http://schemas.microsoft.com/office/word/2006/wordml" xmlns:wps="http://schemas.microsoft.com/office/word/2010/wordprocessingShape" mc:Ignorable="w14 w15 w16se wp14">
+<w:ftr xmlns:wpc="http://schemas.microsoft.com/office/word/2010/wordprocessingCanvas" xmlns:cx="http://schemas.microsoft.com/office/drawing/2014/chartex" xmlns:cx1="http://schemas.microsoft.com/office/drawing/2015/9/8/chartex" xmlns:cx2="http://schemas.microsoft.com/office/drawing/2015/10/21/chartex" xmlns:cx3="http://schemas.microsoft.com/office/drawing/2016/5/9/chartex" xmlns:cx4="http://schemas.microsoft.com/office/drawing/2016/5/10/chartex" xmlns:cx5="http://schemas.microsoft.com/office/drawing/2016/5/11/chartex" xmlns:cx6="http://schemas.microsoft.com/office/drawing/2016/5/12/chartex" xmlns:cx7="http://schemas.microsoft.com/office/drawing/2016/5/13/chartex" xmlns:cx8="http://schemas.microsoft.com/office/drawing/2016/5/14/chartex" xmlns:mc="http://schemas.openxmlformats.org/markup-compatibility/2006" xmlns:aink="http://schemas.microsoft.com/office/drawing/2016/ink" xmlns:am3d="http://schemas.microsoft.com/office/drawing/2017/model3d" xmlns:o="urn:schemas-microsoft-com:office:office" xmlns:r="http://schemas.openxmlformats.org/officeDocument/2006/relationships" xmlns:m="http://schemas.openxmlformats.org/officeDocument/2006/math" xmlns:v="urn:schemas-microsoft-com:vml" xmlns:wp14="http://schemas.microsoft.com/office/word/2010/wordprocessingDrawing" xmlns:wp="http://schemas.openxmlformats.org/drawingml/2006/wordprocessingDrawing" xmlns:w10="urn:schemas-microsoft-com:office:word" xmlns:w="http://schemas.openxmlformats.org/wordprocessingml/2006/main" xmlns:w14="http://schemas.microsoft.com/office/word/2010/wordml" xmlns:w15="http://schemas.microsoft.com/office/word/2012/wordml" xmlns:w16cid="http://schemas.microsoft.com/office/word/2016/wordml/cid" xmlns:w16se="http://schemas.microsoft.com/office/word/2015/wordml/symex" xmlns:wpg="http://schemas.microsoft.com/office/word/2010/wordprocessingGroup" xmlns:wpi="http://schemas.microsoft.com/office/word/2010/wordprocessingInk" xmlns:wne="http://schemas.microsoft.com/office/word/2006/wordml" xmlns:wps="http://schemas.microsoft.com/office/word/2010/wordprocessingShape" mc:Ignorable="w14 w15 w16se w16cid wp14">
   <w:p>
     <w:pPr>
       <w:pStyle w:val="Corpodetexto"/>
@@ -1659,7 +1659,7 @@
               <w:szCs w:val="18"/>
               <w:lang w:val="pt-BR"/>
             </w:rPr>
-            <w:t>aaaa</w:t>
+            <w:t>2018</w:t>
           </w:r>
         </w:p>
       </w:tc>
@@ -1817,7 +1817,7 @@
 </file>
 
 <file path=word/footer2.xml><?xml version="1.0" encoding="utf-8"?>
-<w:ftr xmlns:wpc="http://schemas.microsoft.com/office/word/2010/wordprocessingCanvas" xmlns:cx="http://schemas.microsoft.com/office/drawing/2014/chartex" xmlns:cx1="http://schemas.microsoft.com/office/drawing/2015/9/8/chartex" xmlns:mc="http://schemas.openxmlformats.org/markup-compatibility/2006" xmlns:o="urn:schemas-microsoft-com:office:office" xmlns:r="http://schemas.openxmlformats.org/officeDocument/2006/relationships" xmlns:m="http://schemas.openxmlformats.org/officeDocument/2006/math" xmlns:v="urn:schemas-microsoft-com:vml" xmlns:wp14="http://schemas.microsoft.com/office/word/2010/wordprocessingDrawing" xmlns:wp="http://schemas.openxmlformats.org/drawingml/2006/wordprocessingDrawing" xmlns:w10="urn:schemas-microsoft-com:office:word" xmlns:w="http://schemas.openxmlformats.org/wordprocessingml/2006/main" xmlns:w14="http://schemas.microsoft.com/office/word/2010/wordml" xmlns:w15="http://schemas.microsoft.com/office/word/2012/wordml" xmlns:w16se="http://schemas.microsoft.com/office/word/2015/wordml/symex" xmlns:wpg="http://schemas.microsoft.com/office/word/2010/wordprocessingGroup" xmlns:wpi="http://schemas.microsoft.com/office/word/2010/wordprocessingInk" xmlns:wne="http://schemas.microsoft.com/office/word/2006/wordml" xmlns:wps="http://schemas.microsoft.com/office/word/2010/wordprocessingShape" mc:Ignorable="w14 w15 w16se wp14">
+<w:ftr xmlns:wpc="http://schemas.microsoft.com/office/word/2010/wordprocessingCanvas" xmlns:cx="http://schemas.microsoft.com/office/drawing/2014/chartex" xmlns:cx1="http://schemas.microsoft.com/office/drawing/2015/9/8/chartex" xmlns:cx2="http://schemas.microsoft.com/office/drawing/2015/10/21/chartex" xmlns:cx3="http://schemas.microsoft.com/office/drawing/2016/5/9/chartex" xmlns:cx4="http://schemas.microsoft.com/office/drawing/2016/5/10/chartex" xmlns:cx5="http://schemas.microsoft.com/office/drawing/2016/5/11/chartex" xmlns:cx6="http://schemas.microsoft.com/office/drawing/2016/5/12/chartex" xmlns:cx7="http://schemas.microsoft.com/office/drawing/2016/5/13/chartex" xmlns:cx8="http://schemas.microsoft.com/office/drawing/2016/5/14/chartex" xmlns:mc="http://schemas.openxmlformats.org/markup-compatibility/2006" xmlns:aink="http://schemas.microsoft.com/office/drawing/2016/ink" xmlns:am3d="http://schemas.microsoft.com/office/drawing/2017/model3d" xmlns:o="urn:schemas-microsoft-com:office:office" xmlns:r="http://schemas.openxmlformats.org/officeDocument/2006/relationships" xmlns:m="http://schemas.openxmlformats.org/officeDocument/2006/math" xmlns:v="urn:schemas-microsoft-com:vml" xmlns:wp14="http://schemas.microsoft.com/office/word/2010/wordprocessingDrawing" xmlns:wp="http://schemas.openxmlformats.org/drawingml/2006/wordprocessingDrawing" xmlns:w10="urn:schemas-microsoft-com:office:word" xmlns:w="http://schemas.openxmlformats.org/wordprocessingml/2006/main" xmlns:w14="http://schemas.microsoft.com/office/word/2010/wordml" xmlns:w15="http://schemas.microsoft.com/office/word/2012/wordml" xmlns:w16cid="http://schemas.microsoft.com/office/word/2016/wordml/cid" xmlns:w16se="http://schemas.microsoft.com/office/word/2015/wordml/symex" xmlns:wpg="http://schemas.microsoft.com/office/word/2010/wordprocessingGroup" xmlns:wpi="http://schemas.microsoft.com/office/word/2010/wordprocessingInk" xmlns:wne="http://schemas.microsoft.com/office/word/2006/wordml" xmlns:wps="http://schemas.microsoft.com/office/word/2010/wordprocessingShape" mc:Ignorable="w14 w15 w16se w16cid wp14">
   <w:p>
     <w:pPr>
       <w:pStyle w:val="Corpodetexto"/>
@@ -2112,6 +2112,7 @@
               <w:lang w:val="pt-BR"/>
             </w:rPr>
           </w:pPr>
+          <w:proofErr w:type="spellStart"/>
           <w:r>
             <w:rPr>
               <w:rFonts w:cs="Arial"/>
@@ -2122,6 +2123,7 @@
             </w:rPr>
             <w:t>xxxx</w:t>
           </w:r>
+          <w:proofErr w:type="spellEnd"/>
         </w:p>
       </w:tc>
       <w:tc>
@@ -2337,7 +2339,7 @@
 </file>
 
 <file path=word/footnotes.xml><?xml version="1.0" encoding="utf-8"?>
-<w:footnotes xmlns:wpc="http://schemas.microsoft.com/office/word/2010/wordprocessingCanvas" xmlns:cx="http://schemas.microsoft.com/office/drawing/2014/chartex" xmlns:cx1="http://schemas.microsoft.com/office/drawing/2015/9/8/chartex" xmlns:mc="http://schemas.openxmlformats.org/markup-compatibility/2006" xmlns:o="urn:schemas-microsoft-com:office:office" xmlns:r="http://schemas.openxmlformats.org/officeDocument/2006/relationships" xmlns:m="http://schemas.openxmlformats.org/officeDocument/2006/math" xmlns:v="urn:schemas-microsoft-com:vml" xmlns:wp14="http://schemas.microsoft.com/office/word/2010/wordprocessingDrawing" xmlns:wp="http://schemas.openxmlformats.org/drawingml/2006/wordprocessingDrawing" xmlns:w10="urn:schemas-microsoft-com:office:word" xmlns:w="http://schemas.openxmlformats.org/wordprocessingml/2006/main" xmlns:w14="http://schemas.microsoft.com/office/word/2010/wordml" xmlns:w15="http://schemas.microsoft.com/office/word/2012/wordml" xmlns:w16se="http://schemas.microsoft.com/office/word/2015/wordml/symex" xmlns:wpg="http://schemas.microsoft.com/office/word/2010/wordprocessingGroup" xmlns:wpi="http://schemas.microsoft.com/office/word/2010/wordprocessingInk" xmlns:wne="http://schemas.microsoft.com/office/word/2006/wordml" xmlns:wps="http://schemas.microsoft.com/office/word/2010/wordprocessingShape" mc:Ignorable="w14 w15 w16se wp14">
+<w:footnotes xmlns:wpc="http://schemas.microsoft.com/office/word/2010/wordprocessingCanvas" xmlns:cx="http://schemas.microsoft.com/office/drawing/2014/chartex" xmlns:cx1="http://schemas.microsoft.com/office/drawing/2015/9/8/chartex" xmlns:cx2="http://schemas.microsoft.com/office/drawing/2015/10/21/chartex" xmlns:cx3="http://schemas.microsoft.com/office/drawing/2016/5/9/chartex" xmlns:cx4="http://schemas.microsoft.com/office/drawing/2016/5/10/chartex" xmlns:cx5="http://schemas.microsoft.com/office/drawing/2016/5/11/chartex" xmlns:cx6="http://schemas.microsoft.com/office/drawing/2016/5/12/chartex" xmlns:cx7="http://schemas.microsoft.com/office/drawing/2016/5/13/chartex" xmlns:cx8="http://schemas.microsoft.com/office/drawing/2016/5/14/chartex" xmlns:mc="http://schemas.openxmlformats.org/markup-compatibility/2006" xmlns:aink="http://schemas.microsoft.com/office/drawing/2016/ink" xmlns:am3d="http://schemas.microsoft.com/office/drawing/2017/model3d" xmlns:o="urn:schemas-microsoft-com:office:office" xmlns:r="http://schemas.openxmlformats.org/officeDocument/2006/relationships" xmlns:m="http://schemas.openxmlformats.org/officeDocument/2006/math" xmlns:v="urn:schemas-microsoft-com:vml" xmlns:wp14="http://schemas.microsoft.com/office/word/2010/wordprocessingDrawing" xmlns:wp="http://schemas.openxmlformats.org/drawingml/2006/wordprocessingDrawing" xmlns:w10="urn:schemas-microsoft-com:office:word" xmlns:w="http://schemas.openxmlformats.org/wordprocessingml/2006/main" xmlns:w14="http://schemas.microsoft.com/office/word/2010/wordml" xmlns:w15="http://schemas.microsoft.com/office/word/2012/wordml" xmlns:w16cid="http://schemas.microsoft.com/office/word/2016/wordml/cid" xmlns:w16se="http://schemas.microsoft.com/office/word/2015/wordml/symex" xmlns:wpg="http://schemas.microsoft.com/office/word/2010/wordprocessingGroup" xmlns:wpi="http://schemas.microsoft.com/office/word/2010/wordprocessingInk" xmlns:wne="http://schemas.microsoft.com/office/word/2006/wordml" xmlns:wps="http://schemas.microsoft.com/office/word/2010/wordprocessingShape" mc:Ignorable="w14 w15 w16se w16cid wp14">
   <w:footnote w:type="separator" w:id="-1">
     <w:p>
       <w:r>
@@ -2356,7 +2358,7 @@
 </file>
 
 <file path=word/header1.xml><?xml version="1.0" encoding="utf-8"?>
-<w:hdr xmlns:wpc="http://schemas.microsoft.com/office/word/2010/wordprocessingCanvas" xmlns:cx="http://schemas.microsoft.com/office/drawing/2014/chartex" xmlns:cx1="http://schemas.microsoft.com/office/drawing/2015/9/8/chartex" xmlns:mc="http://schemas.openxmlformats.org/markup-compatibility/2006" xmlns:o="urn:schemas-microsoft-com:office:office" xmlns:r="http://schemas.openxmlformats.org/officeDocument/2006/relationships" xmlns:m="http://schemas.openxmlformats.org/officeDocument/2006/math" xmlns:v="urn:schemas-microsoft-com:vml" xmlns:wp14="http://schemas.microsoft.com/office/word/2010/wordprocessingDrawing" xmlns:wp="http://schemas.openxmlformats.org/drawingml/2006/wordprocessingDrawing" xmlns:w10="urn:schemas-microsoft-com:office:word" xmlns:w="http://schemas.openxmlformats.org/wordprocessingml/2006/main" xmlns:w14="http://schemas.microsoft.com/office/word/2010/wordml" xmlns:w15="http://schemas.microsoft.com/office/word/2012/wordml" xmlns:w16se="http://schemas.microsoft.com/office/word/2015/wordml/symex" xmlns:wpg="http://schemas.microsoft.com/office/word/2010/wordprocessingGroup" xmlns:wpi="http://schemas.microsoft.com/office/word/2010/wordprocessingInk" xmlns:wne="http://schemas.microsoft.com/office/word/2006/wordml" xmlns:wps="http://schemas.microsoft.com/office/word/2010/wordprocessingShape" mc:Ignorable="w14 w15 w16se wp14">
+<w:hdr xmlns:wpc="http://schemas.microsoft.com/office/word/2010/wordprocessingCanvas" xmlns:cx="http://schemas.microsoft.com/office/drawing/2014/chartex" xmlns:cx1="http://schemas.microsoft.com/office/drawing/2015/9/8/chartex" xmlns:cx2="http://schemas.microsoft.com/office/drawing/2015/10/21/chartex" xmlns:cx3="http://schemas.microsoft.com/office/drawing/2016/5/9/chartex" xmlns:cx4="http://schemas.microsoft.com/office/drawing/2016/5/10/chartex" xmlns:cx5="http://schemas.microsoft.com/office/drawing/2016/5/11/chartex" xmlns:cx6="http://schemas.microsoft.com/office/drawing/2016/5/12/chartex" xmlns:cx7="http://schemas.microsoft.com/office/drawing/2016/5/13/chartex" xmlns:cx8="http://schemas.microsoft.com/office/drawing/2016/5/14/chartex" xmlns:mc="http://schemas.openxmlformats.org/markup-compatibility/2006" xmlns:aink="http://schemas.microsoft.com/office/drawing/2016/ink" xmlns:am3d="http://schemas.microsoft.com/office/drawing/2017/model3d" xmlns:o="urn:schemas-microsoft-com:office:office" xmlns:r="http://schemas.openxmlformats.org/officeDocument/2006/relationships" xmlns:m="http://schemas.openxmlformats.org/officeDocument/2006/math" xmlns:v="urn:schemas-microsoft-com:vml" xmlns:wp14="http://schemas.microsoft.com/office/word/2010/wordprocessingDrawing" xmlns:wp="http://schemas.openxmlformats.org/drawingml/2006/wordprocessingDrawing" xmlns:w10="urn:schemas-microsoft-com:office:word" xmlns:w="http://schemas.openxmlformats.org/wordprocessingml/2006/main" xmlns:w14="http://schemas.microsoft.com/office/word/2010/wordml" xmlns:w15="http://schemas.microsoft.com/office/word/2012/wordml" xmlns:w16cid="http://schemas.microsoft.com/office/word/2016/wordml/cid" xmlns:w16se="http://schemas.microsoft.com/office/word/2015/wordml/symex" xmlns:wpg="http://schemas.microsoft.com/office/word/2010/wordprocessingGroup" xmlns:wpi="http://schemas.microsoft.com/office/word/2010/wordprocessingInk" xmlns:wne="http://schemas.microsoft.com/office/word/2006/wordml" xmlns:wps="http://schemas.microsoft.com/office/word/2010/wordprocessingShape" mc:Ignorable="w14 w15 w16se w16cid wp14">
   <w:tbl>
     <w:tblPr>
       <w:tblStyle w:val="TableNormal"/>
@@ -2400,7 +2402,16 @@
               <w:szCs w:val="20"/>
               <w:lang w:val="pt-BR"/>
             </w:rPr>
-            <w:t>Consultoria em Bioinformática</w:t>
+            <w:t xml:space="preserve">Consultoria em </w:t>
+          </w:r>
+          <w:r>
+            <w:rPr>
+              <w:b/>
+              <w:sz w:val="20"/>
+              <w:szCs w:val="20"/>
+              <w:lang w:val="pt-BR"/>
+            </w:rPr>
+            <w:t>Bioestatística</w:t>
           </w:r>
         </w:p>
         <w:p>
@@ -2567,7 +2578,7 @@
 </file>
 
 <file path=word/header2.xml><?xml version="1.0" encoding="utf-8"?>
-<w:hdr xmlns:wpc="http://schemas.microsoft.com/office/word/2010/wordprocessingCanvas" xmlns:cx="http://schemas.microsoft.com/office/drawing/2014/chartex" xmlns:cx1="http://schemas.microsoft.com/office/drawing/2015/9/8/chartex" xmlns:mc="http://schemas.openxmlformats.org/markup-compatibility/2006" xmlns:o="urn:schemas-microsoft-com:office:office" xmlns:r="http://schemas.openxmlformats.org/officeDocument/2006/relationships" xmlns:m="http://schemas.openxmlformats.org/officeDocument/2006/math" xmlns:v="urn:schemas-microsoft-com:vml" xmlns:wp14="http://schemas.microsoft.com/office/word/2010/wordprocessingDrawing" xmlns:wp="http://schemas.openxmlformats.org/drawingml/2006/wordprocessingDrawing" xmlns:w10="urn:schemas-microsoft-com:office:word" xmlns:w="http://schemas.openxmlformats.org/wordprocessingml/2006/main" xmlns:w14="http://schemas.microsoft.com/office/word/2010/wordml" xmlns:w15="http://schemas.microsoft.com/office/word/2012/wordml" xmlns:w16se="http://schemas.microsoft.com/office/word/2015/wordml/symex" xmlns:wpg="http://schemas.microsoft.com/office/word/2010/wordprocessingGroup" xmlns:wpi="http://schemas.microsoft.com/office/word/2010/wordprocessingInk" xmlns:wne="http://schemas.microsoft.com/office/word/2006/wordml" xmlns:wps="http://schemas.microsoft.com/office/word/2010/wordprocessingShape" mc:Ignorable="w14 w15 w16se wp14">
+<w:hdr xmlns:wpc="http://schemas.microsoft.com/office/word/2010/wordprocessingCanvas" xmlns:cx="http://schemas.microsoft.com/office/drawing/2014/chartex" xmlns:cx1="http://schemas.microsoft.com/office/drawing/2015/9/8/chartex" xmlns:cx2="http://schemas.microsoft.com/office/drawing/2015/10/21/chartex" xmlns:cx3="http://schemas.microsoft.com/office/drawing/2016/5/9/chartex" xmlns:cx4="http://schemas.microsoft.com/office/drawing/2016/5/10/chartex" xmlns:cx5="http://schemas.microsoft.com/office/drawing/2016/5/11/chartex" xmlns:cx6="http://schemas.microsoft.com/office/drawing/2016/5/12/chartex" xmlns:cx7="http://schemas.microsoft.com/office/drawing/2016/5/13/chartex" xmlns:cx8="http://schemas.microsoft.com/office/drawing/2016/5/14/chartex" xmlns:mc="http://schemas.openxmlformats.org/markup-compatibility/2006" xmlns:aink="http://schemas.microsoft.com/office/drawing/2016/ink" xmlns:am3d="http://schemas.microsoft.com/office/drawing/2017/model3d" xmlns:o="urn:schemas-microsoft-com:office:office" xmlns:r="http://schemas.openxmlformats.org/officeDocument/2006/relationships" xmlns:m="http://schemas.openxmlformats.org/officeDocument/2006/math" xmlns:v="urn:schemas-microsoft-com:vml" xmlns:wp14="http://schemas.microsoft.com/office/word/2010/wordprocessingDrawing" xmlns:wp="http://schemas.openxmlformats.org/drawingml/2006/wordprocessingDrawing" xmlns:w10="urn:schemas-microsoft-com:office:word" xmlns:w="http://schemas.openxmlformats.org/wordprocessingml/2006/main" xmlns:w14="http://schemas.microsoft.com/office/word/2010/wordml" xmlns:w15="http://schemas.microsoft.com/office/word/2012/wordml" xmlns:w16cid="http://schemas.microsoft.com/office/word/2016/wordml/cid" xmlns:w16se="http://schemas.microsoft.com/office/word/2015/wordml/symex" xmlns:wpg="http://schemas.microsoft.com/office/word/2010/wordprocessingGroup" xmlns:wpi="http://schemas.microsoft.com/office/word/2010/wordprocessingInk" xmlns:wne="http://schemas.microsoft.com/office/word/2006/wordml" xmlns:wps="http://schemas.microsoft.com/office/word/2010/wordprocessingShape" mc:Ignorable="w14 w15 w16se w16cid wp14">
   <w:tbl>
     <w:tblPr>
       <w:tblStyle w:val="TableNormal"/>
@@ -2700,7 +2711,7 @@
 </file>
 
 <file path=word/numbering.xml><?xml version="1.0" encoding="utf-8"?>
-<w:numbering xmlns:wpc="http://schemas.microsoft.com/office/word/2010/wordprocessingCanvas" xmlns:cx="http://schemas.microsoft.com/office/drawing/2014/chartex" xmlns:cx1="http://schemas.microsoft.com/office/drawing/2015/9/8/chartex" xmlns:mc="http://schemas.openxmlformats.org/markup-compatibility/2006" xmlns:o="urn:schemas-microsoft-com:office:office" xmlns:r="http://schemas.openxmlformats.org/officeDocument/2006/relationships" xmlns:m="http://schemas.openxmlformats.org/officeDocument/2006/math" xmlns:v="urn:schemas-microsoft-com:vml" xmlns:wp14="http://schemas.microsoft.com/office/word/2010/wordprocessingDrawing" xmlns:wp="http://schemas.openxmlformats.org/drawingml/2006/wordprocessingDrawing" xmlns:w10="urn:schemas-microsoft-com:office:word" xmlns:w="http://schemas.openxmlformats.org/wordprocessingml/2006/main" xmlns:w14="http://schemas.microsoft.com/office/word/2010/wordml" xmlns:w15="http://schemas.microsoft.com/office/word/2012/wordml" xmlns:w16se="http://schemas.microsoft.com/office/word/2015/wordml/symex" xmlns:wpg="http://schemas.microsoft.com/office/word/2010/wordprocessingGroup" xmlns:wpi="http://schemas.microsoft.com/office/word/2010/wordprocessingInk" xmlns:wne="http://schemas.microsoft.com/office/word/2006/wordml" xmlns:wps="http://schemas.microsoft.com/office/word/2010/wordprocessingShape" mc:Ignorable="w14 w15 w16se wp14">
+<w:numbering xmlns:wpc="http://schemas.microsoft.com/office/word/2010/wordprocessingCanvas" xmlns:cx="http://schemas.microsoft.com/office/drawing/2014/chartex" xmlns:cx1="http://schemas.microsoft.com/office/drawing/2015/9/8/chartex" xmlns:cx2="http://schemas.microsoft.com/office/drawing/2015/10/21/chartex" xmlns:cx3="http://schemas.microsoft.com/office/drawing/2016/5/9/chartex" xmlns:cx4="http://schemas.microsoft.com/office/drawing/2016/5/10/chartex" xmlns:cx5="http://schemas.microsoft.com/office/drawing/2016/5/11/chartex" xmlns:cx6="http://schemas.microsoft.com/office/drawing/2016/5/12/chartex" xmlns:cx7="http://schemas.microsoft.com/office/drawing/2016/5/13/chartex" xmlns:cx8="http://schemas.microsoft.com/office/drawing/2016/5/14/chartex" xmlns:mc="http://schemas.openxmlformats.org/markup-compatibility/2006" xmlns:aink="http://schemas.microsoft.com/office/drawing/2016/ink" xmlns:am3d="http://schemas.microsoft.com/office/drawing/2017/model3d" xmlns:o="urn:schemas-microsoft-com:office:office" xmlns:r="http://schemas.openxmlformats.org/officeDocument/2006/relationships" xmlns:m="http://schemas.openxmlformats.org/officeDocument/2006/math" xmlns:v="urn:schemas-microsoft-com:vml" xmlns:wp14="http://schemas.microsoft.com/office/word/2010/wordprocessingDrawing" xmlns:wp="http://schemas.openxmlformats.org/drawingml/2006/wordprocessingDrawing" xmlns:w10="urn:schemas-microsoft-com:office:word" xmlns:w="http://schemas.openxmlformats.org/wordprocessingml/2006/main" xmlns:w14="http://schemas.microsoft.com/office/word/2010/wordml" xmlns:w15="http://schemas.microsoft.com/office/word/2012/wordml" xmlns:w16cid="http://schemas.microsoft.com/office/word/2016/wordml/cid" xmlns:w16se="http://schemas.microsoft.com/office/word/2015/wordml/symex" xmlns:wpg="http://schemas.microsoft.com/office/word/2010/wordprocessingGroup" xmlns:wpi="http://schemas.microsoft.com/office/word/2010/wordprocessingInk" xmlns:wne="http://schemas.microsoft.com/office/word/2006/wordml" xmlns:wps="http://schemas.microsoft.com/office/word/2010/wordprocessingShape" mc:Ignorable="w14 w15 w16se w16cid wp14">
   <w:abstractNum w:abstractNumId="0" w15:restartNumberingAfterBreak="0">
     <w:nsid w:val="85FFB7E1"/>
     <w:multiLevelType w:val="multilevel"/>
@@ -3746,7 +3757,7 @@
 </file>
 
 <file path=word/styles.xml><?xml version="1.0" encoding="utf-8"?>
-<w:styles xmlns:mc="http://schemas.openxmlformats.org/markup-compatibility/2006" xmlns:r="http://schemas.openxmlformats.org/officeDocument/2006/relationships" xmlns:w="http://schemas.openxmlformats.org/wordprocessingml/2006/main" xmlns:w14="http://schemas.microsoft.com/office/word/2010/wordml" xmlns:w15="http://schemas.microsoft.com/office/word/2012/wordml" xmlns:w16se="http://schemas.microsoft.com/office/word/2015/wordml/symex" mc:Ignorable="w14 w15 w16se">
+<w:styles xmlns:mc="http://schemas.openxmlformats.org/markup-compatibility/2006" xmlns:r="http://schemas.openxmlformats.org/officeDocument/2006/relationships" xmlns:w="http://schemas.openxmlformats.org/wordprocessingml/2006/main" xmlns:w14="http://schemas.microsoft.com/office/word/2010/wordml" xmlns:w15="http://schemas.microsoft.com/office/word/2012/wordml" xmlns:w16cid="http://schemas.microsoft.com/office/word/2016/wordml/cid" xmlns:w16se="http://schemas.microsoft.com/office/word/2015/wordml/symex" mc:Ignorable="w14 w15 w16se w16cid">
   <w:docDefaults>
     <w:rPrDefault>
       <w:rPr>
@@ -3762,7 +3773,7 @@
       </w:pPr>
     </w:pPrDefault>
   </w:docDefaults>
-  <w:latentStyles w:defLockedState="0" w:defUIPriority="0" w:defSemiHidden="0" w:defUnhideWhenUsed="0" w:defQFormat="0" w:count="371">
+  <w:latentStyles w:defLockedState="0" w:defUIPriority="0" w:defSemiHidden="0" w:defUnhideWhenUsed="0" w:defQFormat="0" w:count="375">
     <w:lsdException w:name="index 1" w:semiHidden="1" w:unhideWhenUsed="1"/>
     <w:lsdException w:name="index 7" w:semiHidden="1" w:unhideWhenUsed="1"/>
     <w:lsdException w:name="index 8" w:semiHidden="1" w:unhideWhenUsed="1"/>
@@ -3844,7 +3855,6 @@
     <w:lsdException w:name="HTML Sample" w:semiHidden="1" w:unhideWhenUsed="1"/>
     <w:lsdException w:name="HTML Typewriter" w:semiHidden="1" w:unhideWhenUsed="1"/>
     <w:lsdException w:name="HTML Variable" w:semiHidden="1" w:unhideWhenUsed="1"/>
-    <w:lsdException w:name="Normal Table" w:semiHidden="1" w:unhideWhenUsed="1"/>
     <w:lsdException w:name="annotation subject" w:semiHidden="1" w:unhideWhenUsed="1"/>
     <w:lsdException w:name="No List" w:semiHidden="1" w:unhideWhenUsed="1"/>
     <w:lsdException w:name="Outline List 1" w:semiHidden="1" w:unhideWhenUsed="1"/>
@@ -3888,10 +3898,8 @@
     <w:lsdException w:name="Table Elegant" w:semiHidden="1" w:unhideWhenUsed="1"/>
     <w:lsdException w:name="Table Professional" w:semiHidden="1" w:unhideWhenUsed="1"/>
     <w:lsdException w:name="Table Subtle 1" w:semiHidden="1" w:unhideWhenUsed="1"/>
-    <w:lsdException w:name="Table Subtle 2" w:semiHidden="1" w:unhideWhenUsed="1"/>
     <w:lsdException w:name="Table Web 1" w:semiHidden="1" w:unhideWhenUsed="1"/>
     <w:lsdException w:name="Table Web 2" w:semiHidden="1" w:unhideWhenUsed="1"/>
-    <w:lsdException w:name="Table Web 3" w:semiHidden="1" w:unhideWhenUsed="1"/>
     <w:lsdException w:name="Balloon Text" w:semiHidden="1" w:unhideWhenUsed="1"/>
     <w:lsdException w:name="Table Theme" w:semiHidden="1" w:unhideWhenUsed="1"/>
     <w:lsdException w:name="Placeholder Text" w:semiHidden="1"/>
@@ -3911,10 +3919,6 @@
     <w:lsdException w:name="Colorful Grid"/>
     <w:lsdException w:name="Light Shading Accent 1"/>
     <w:lsdException w:name="Light List Accent 1"/>
-    <w:lsdException w:name="Light Grid Accent 1"/>
-    <w:lsdException w:name="Medium Shading 1 Accent 1"/>
-    <w:lsdException w:name="Medium Shading 2 Accent 1"/>
-    <w:lsdException w:name="Medium List 1 Accent 1"/>
     <w:lsdException w:name="Revision" w:semiHidden="1"/>
     <w:lsdException w:name="Medium List 2 Accent 1"/>
     <w:lsdException w:name="Medium Grid 1 Accent 1"/>
@@ -3990,10 +3994,6 @@
     <w:lsdException w:name="Medium Grid 1 Accent 6"/>
     <w:lsdException w:name="Medium Grid 2 Accent 6"/>
     <w:lsdException w:name="Medium Grid 3 Accent 6"/>
-    <w:lsdException w:name="Dark List Accent 6"/>
-    <w:lsdException w:name="Colorful Shading Accent 6"/>
-    <w:lsdException w:name="Colorful List Accent 6"/>
-    <w:lsdException w:name="Colorful Grid Accent 6"/>
     <w:lsdException w:name="Bibliography" w:semiHidden="1" w:unhideWhenUsed="1"/>
     <w:lsdException w:name="TOC Heading" w:semiHidden="1" w:unhideWhenUsed="1"/>
     <w:lsdException w:name="Grid Table 4" w:uiPriority="49"/>
@@ -4091,6 +4091,10 @@
     <w:lsdException w:name="List Table 5 Dark Accent 6" w:uiPriority="50"/>
     <w:lsdException w:name="List Table 6 Colorful Accent 6" w:uiPriority="51"/>
     <w:lsdException w:name="List Table 7 Colorful Accent 6" w:uiPriority="52"/>
+    <w:lsdException w:name="Mention" w:semiHidden="1" w:uiPriority="99" w:unhideWhenUsed="1"/>
+    <w:lsdException w:name="Smart Hyperlink" w:semiHidden="1" w:uiPriority="99" w:unhideWhenUsed="1"/>
+    <w:lsdException w:name="Hashtag" w:semiHidden="1" w:uiPriority="99" w:unhideWhenUsed="1"/>
+    <w:lsdException w:name="Unresolved Mention" w:semiHidden="1" w:uiPriority="99" w:unhideWhenUsed="1"/>
   </w:latentStyles>
   <w:style w:type="paragraph" w:default="1" w:styleId="Normal">
     <w:name w:val="Normal"/>
@@ -5395,7 +5399,7 @@
 </file>
 
 <file path=customXml/itemProps1.xml><?xml version="1.0" encoding="utf-8"?>
-<ds:datastoreItem xmlns:ds="http://schemas.openxmlformats.org/officeDocument/2006/customXml" ds:itemID="{AF4F5005-6FD6-44A8-B0BB-B2ECBCA0F369}">
+<ds:datastoreItem xmlns:ds="http://schemas.openxmlformats.org/officeDocument/2006/customXml" ds:itemID="{B3152F49-3AEF-4512-B3A0-9748EBFAE001}">
   <ds:schemaRefs>
     <ds:schemaRef ds:uri="http://schemas.openxmlformats.org/officeDocument/2006/bibliography"/>
   </ds:schemaRefs>

</xml_diff>

<commit_message>
novo style (template philsfmisc v0.6.0)
</commit_message>
<xml_diff>
--- a/report/misc/style.docx
+++ b/report/misc/style.docx
@@ -5,18 +5,19 @@
     <w:p>
       <w:pPr>
         <w:pStyle w:val="Ttulo"/>
-        <w:rPr>
-          <w:lang w:val="pt-BR"/>
-        </w:rPr>
-      </w:pPr>
+        <w:spacing w:before="100" w:after="100"/>
+        <w:rPr>
+          <w:lang w:val="pt-BR"/>
+        </w:rPr>
+      </w:pPr>
+      <w:proofErr w:type="spellStart"/>
       <w:r>
         <w:rPr>
           <w:lang w:val="pt-BR"/>
         </w:rPr>
-        <w:t>Título</w:t>
+        <w:t>Title</w:t>
       </w:r>
-      <w:bookmarkStart w:id="0" w:name="_GoBack"/>
-      <w:bookmarkEnd w:id="0"/>
+      <w:proofErr w:type="spellEnd"/>
     </w:p>
     <w:p>
       <w:pPr>
@@ -25,55 +26,30 @@
           <w:lang w:val="pt-BR"/>
         </w:rPr>
       </w:pPr>
+      <w:proofErr w:type="spellStart"/>
       <w:r>
         <w:rPr>
           <w:lang w:val="pt-BR"/>
         </w:rPr>
-        <w:t>Sub</w:t>
+        <w:t>Subtitle</w:t>
       </w:r>
-      <w:r>
-        <w:rPr>
-          <w:lang w:val="pt-BR"/>
-        </w:rPr>
-        <w:t>título</w:t>
-      </w:r>
+      <w:proofErr w:type="spellEnd"/>
     </w:p>
     <w:p>
       <w:pPr>
         <w:pStyle w:val="Author"/>
-        <w:tabs>
-          <w:tab w:val="left" w:pos="2595"/>
-          <w:tab w:val="center" w:pos="4819"/>
-        </w:tabs>
-        <w:jc w:val="left"/>
-        <w:rPr>
-          <w:lang w:val="pt-BR"/>
-        </w:rPr>
-      </w:pPr>
+        <w:rPr>
+          <w:lang w:val="pt-BR"/>
+        </w:rPr>
+      </w:pPr>
+      <w:proofErr w:type="spellStart"/>
       <w:r>
         <w:rPr>
           <w:lang w:val="pt-BR"/>
         </w:rPr>
-        <w:tab/>
+        <w:t>Author</w:t>
       </w:r>
-      <w:r>
-        <w:rPr>
-          <w:lang w:val="pt-BR"/>
-        </w:rPr>
-        <w:tab/>
-      </w:r>
-      <w:r>
-        <w:rPr>
-          <w:lang w:val="pt-BR"/>
-        </w:rPr>
-        <w:t>Aut</w:t>
-      </w:r>
-      <w:r>
-        <w:rPr>
-          <w:lang w:val="pt-BR"/>
-        </w:rPr>
-        <w:t>or</w:t>
-      </w:r>
+      <w:proofErr w:type="spellEnd"/>
     </w:p>
     <w:p>
       <w:pPr>
@@ -86,7 +62,7 @@
         <w:rPr>
           <w:lang w:val="pt-BR"/>
         </w:rPr>
-        <w:t>Data</w:t>
+        <w:t>Date</w:t>
       </w:r>
     </w:p>
     <w:sdt>
@@ -134,6 +110,7 @@
             </w:tabs>
             <w:rPr>
               <w:rFonts w:asciiTheme="minorHAnsi" w:eastAsiaTheme="minorEastAsia" w:hAnsiTheme="minorHAnsi"/>
+              <w:noProof/>
               <w:szCs w:val="22"/>
               <w:lang w:val="pt-BR"/>
             </w:rPr>
@@ -160,6 +137,7 @@
             <w:r>
               <w:rPr>
                 <w:rStyle w:val="Hyperlink"/>
+                <w:noProof/>
                 <w:lang w:val="pt-BR"/>
               </w:rPr>
               <w:t>1.</w:t>
@@ -167,6 +145,7 @@
             <w:r>
               <w:rPr>
                 <w:rFonts w:asciiTheme="minorHAnsi" w:eastAsiaTheme="minorEastAsia" w:hAnsiTheme="minorHAnsi"/>
+                <w:noProof/>
                 <w:szCs w:val="22"/>
                 <w:lang w:val="pt-BR"/>
               </w:rPr>
@@ -175,19 +154,14 @@
             <w:r>
               <w:rPr>
                 <w:rStyle w:val="Hyperlink"/>
-                <w:lang w:val="pt-BR"/>
-              </w:rPr>
-              <w:t>Título</w:t>
+                <w:noProof/>
+                <w:lang w:val="pt-BR"/>
+              </w:rPr>
+              <w:t>Heading 1</w:t>
             </w:r>
             <w:r>
               <w:rPr>
-                <w:rStyle w:val="Hyperlink"/>
-                <w:lang w:val="pt-BR"/>
-              </w:rPr>
-              <w:t xml:space="preserve"> 1</w:t>
-            </w:r>
-            <w:r>
-              <w:rPr>
+                <w:noProof/>
                 <w:webHidden/>
                 <w:lang w:val="pt-BR"/>
               </w:rPr>
@@ -195,6 +169,7 @@
             </w:r>
             <w:r>
               <w:rPr>
+                <w:noProof/>
                 <w:webHidden/>
                 <w:lang w:val="pt-BR"/>
               </w:rPr>
@@ -202,6 +177,7 @@
             </w:r>
             <w:r>
               <w:rPr>
+                <w:noProof/>
                 <w:webHidden/>
                 <w:lang w:val="pt-BR"/>
               </w:rPr>
@@ -209,12 +185,14 @@
             </w:r>
             <w:r>
               <w:rPr>
+                <w:noProof/>
                 <w:webHidden/>
                 <w:lang w:val="pt-BR"/>
               </w:rPr>
             </w:r>
             <w:r>
               <w:rPr>
+                <w:noProof/>
                 <w:webHidden/>
                 <w:lang w:val="pt-BR"/>
               </w:rPr>
@@ -222,6 +200,7 @@
             </w:r>
             <w:r>
               <w:rPr>
+                <w:noProof/>
                 <w:webHidden/>
                 <w:lang w:val="pt-BR"/>
               </w:rPr>
@@ -229,6 +208,7 @@
             </w:r>
             <w:r>
               <w:rPr>
+                <w:noProof/>
                 <w:webHidden/>
                 <w:lang w:val="pt-BR"/>
               </w:rPr>
@@ -245,6 +225,7 @@
             </w:tabs>
             <w:rPr>
               <w:rFonts w:asciiTheme="minorHAnsi" w:eastAsiaTheme="minorEastAsia" w:hAnsiTheme="minorHAnsi"/>
+              <w:noProof/>
               <w:szCs w:val="22"/>
               <w:lang w:val="pt-BR"/>
             </w:rPr>
@@ -253,6 +234,7 @@
             <w:r>
               <w:rPr>
                 <w:rStyle w:val="Hyperlink"/>
+                <w:noProof/>
                 <w:lang w:val="pt-BR"/>
               </w:rPr>
               <w:t>2.</w:t>
@@ -260,6 +242,7 @@
             <w:r>
               <w:rPr>
                 <w:rFonts w:asciiTheme="minorHAnsi" w:eastAsiaTheme="minorEastAsia" w:hAnsiTheme="minorHAnsi"/>
+                <w:noProof/>
                 <w:szCs w:val="22"/>
                 <w:lang w:val="pt-BR"/>
               </w:rPr>
@@ -268,19 +251,14 @@
             <w:r>
               <w:rPr>
                 <w:rStyle w:val="Hyperlink"/>
-                <w:lang w:val="pt-BR"/>
-              </w:rPr>
-              <w:t>Título</w:t>
+                <w:noProof/>
+                <w:lang w:val="pt-BR"/>
+              </w:rPr>
+              <w:t>Heading 1</w:t>
             </w:r>
             <w:r>
               <w:rPr>
-                <w:rStyle w:val="Hyperlink"/>
-                <w:lang w:val="pt-BR"/>
-              </w:rPr>
-              <w:t xml:space="preserve"> 1</w:t>
-            </w:r>
-            <w:r>
-              <w:rPr>
+                <w:noProof/>
                 <w:webHidden/>
                 <w:lang w:val="pt-BR"/>
               </w:rPr>
@@ -288,6 +266,7 @@
             </w:r>
             <w:r>
               <w:rPr>
+                <w:noProof/>
                 <w:webHidden/>
                 <w:lang w:val="pt-BR"/>
               </w:rPr>
@@ -295,6 +274,7 @@
             </w:r>
             <w:r>
               <w:rPr>
+                <w:noProof/>
                 <w:webHidden/>
                 <w:lang w:val="pt-BR"/>
               </w:rPr>
@@ -302,12 +282,14 @@
             </w:r>
             <w:r>
               <w:rPr>
+                <w:noProof/>
                 <w:webHidden/>
                 <w:lang w:val="pt-BR"/>
               </w:rPr>
             </w:r>
             <w:r>
               <w:rPr>
+                <w:noProof/>
                 <w:webHidden/>
                 <w:lang w:val="pt-BR"/>
               </w:rPr>
@@ -315,6 +297,7 @@
             </w:r>
             <w:r>
               <w:rPr>
+                <w:noProof/>
                 <w:webHidden/>
                 <w:lang w:val="pt-BR"/>
               </w:rPr>
@@ -322,6 +305,7 @@
             </w:r>
             <w:r>
               <w:rPr>
+                <w:noProof/>
                 <w:webHidden/>
                 <w:lang w:val="pt-BR"/>
               </w:rPr>
@@ -334,6 +318,7 @@
             <w:pStyle w:val="Sumrio2"/>
             <w:rPr>
               <w:rFonts w:asciiTheme="minorHAnsi" w:eastAsiaTheme="minorEastAsia" w:hAnsiTheme="minorHAnsi"/>
+              <w:noProof/>
               <w:szCs w:val="22"/>
               <w:lang w:val="pt-BR"/>
             </w:rPr>
@@ -342,6 +327,7 @@
             <w:r>
               <w:rPr>
                 <w:rStyle w:val="Hyperlink"/>
+                <w:noProof/>
                 <w:lang w:val="pt-BR"/>
               </w:rPr>
               <w:t>2.1.</w:t>
@@ -349,6 +335,7 @@
             <w:r>
               <w:rPr>
                 <w:rFonts w:asciiTheme="minorHAnsi" w:eastAsiaTheme="minorEastAsia" w:hAnsiTheme="minorHAnsi"/>
+                <w:noProof/>
                 <w:szCs w:val="22"/>
                 <w:lang w:val="pt-BR"/>
               </w:rPr>
@@ -357,19 +344,14 @@
             <w:r>
               <w:rPr>
                 <w:rStyle w:val="Hyperlink"/>
-                <w:lang w:val="pt-BR"/>
-              </w:rPr>
-              <w:t>Título</w:t>
+                <w:noProof/>
+                <w:lang w:val="pt-BR"/>
+              </w:rPr>
+              <w:t>Heading 2</w:t>
             </w:r>
             <w:r>
               <w:rPr>
-                <w:rStyle w:val="Hyperlink"/>
-                <w:lang w:val="pt-BR"/>
-              </w:rPr>
-              <w:t xml:space="preserve"> 2</w:t>
-            </w:r>
-            <w:r>
-              <w:rPr>
+                <w:noProof/>
                 <w:webHidden/>
                 <w:lang w:val="pt-BR"/>
               </w:rPr>
@@ -377,6 +359,7 @@
             </w:r>
             <w:r>
               <w:rPr>
+                <w:noProof/>
                 <w:webHidden/>
                 <w:lang w:val="pt-BR"/>
               </w:rPr>
@@ -384,6 +367,7 @@
             </w:r>
             <w:r>
               <w:rPr>
+                <w:noProof/>
                 <w:webHidden/>
                 <w:lang w:val="pt-BR"/>
               </w:rPr>
@@ -391,12 +375,14 @@
             </w:r>
             <w:r>
               <w:rPr>
+                <w:noProof/>
                 <w:webHidden/>
                 <w:lang w:val="pt-BR"/>
               </w:rPr>
             </w:r>
             <w:r>
               <w:rPr>
+                <w:noProof/>
                 <w:webHidden/>
                 <w:lang w:val="pt-BR"/>
               </w:rPr>
@@ -404,6 +390,7 @@
             </w:r>
             <w:r>
               <w:rPr>
+                <w:noProof/>
                 <w:webHidden/>
                 <w:lang w:val="pt-BR"/>
               </w:rPr>
@@ -411,6 +398,7 @@
             </w:r>
             <w:r>
               <w:rPr>
+                <w:noProof/>
                 <w:webHidden/>
                 <w:lang w:val="pt-BR"/>
               </w:rPr>
@@ -427,6 +415,7 @@
             </w:tabs>
             <w:rPr>
               <w:rFonts w:asciiTheme="minorHAnsi" w:eastAsiaTheme="minorEastAsia" w:hAnsiTheme="minorHAnsi"/>
+              <w:noProof/>
               <w:szCs w:val="22"/>
               <w:lang w:val="pt-BR"/>
             </w:rPr>
@@ -435,6 +424,7 @@
             <w:r>
               <w:rPr>
                 <w:rStyle w:val="Hyperlink"/>
+                <w:noProof/>
                 <w:lang w:val="pt-BR"/>
               </w:rPr>
               <w:t>2.1.1.</w:t>
@@ -442,6 +432,7 @@
             <w:r>
               <w:rPr>
                 <w:rFonts w:asciiTheme="minorHAnsi" w:eastAsiaTheme="minorEastAsia" w:hAnsiTheme="minorHAnsi"/>
+                <w:noProof/>
                 <w:szCs w:val="22"/>
                 <w:lang w:val="pt-BR"/>
               </w:rPr>
@@ -450,19 +441,14 @@
             <w:r>
               <w:rPr>
                 <w:rStyle w:val="Hyperlink"/>
-                <w:lang w:val="pt-BR"/>
-              </w:rPr>
-              <w:t>Título</w:t>
+                <w:noProof/>
+                <w:lang w:val="pt-BR"/>
+              </w:rPr>
+              <w:t>Heading 3</w:t>
             </w:r>
             <w:r>
               <w:rPr>
-                <w:rStyle w:val="Hyperlink"/>
-                <w:lang w:val="pt-BR"/>
-              </w:rPr>
-              <w:t xml:space="preserve"> 3</w:t>
-            </w:r>
-            <w:r>
-              <w:rPr>
+                <w:noProof/>
                 <w:webHidden/>
                 <w:lang w:val="pt-BR"/>
               </w:rPr>
@@ -470,6 +456,7 @@
             </w:r>
             <w:r>
               <w:rPr>
+                <w:noProof/>
                 <w:webHidden/>
                 <w:lang w:val="pt-BR"/>
               </w:rPr>
@@ -477,6 +464,7 @@
             </w:r>
             <w:r>
               <w:rPr>
+                <w:noProof/>
                 <w:webHidden/>
                 <w:lang w:val="pt-BR"/>
               </w:rPr>
@@ -484,12 +472,14 @@
             </w:r>
             <w:r>
               <w:rPr>
+                <w:noProof/>
                 <w:webHidden/>
                 <w:lang w:val="pt-BR"/>
               </w:rPr>
             </w:r>
             <w:r>
               <w:rPr>
+                <w:noProof/>
                 <w:webHidden/>
                 <w:lang w:val="pt-BR"/>
               </w:rPr>
@@ -497,6 +487,7 @@
             </w:r>
             <w:r>
               <w:rPr>
+                <w:noProof/>
                 <w:webHidden/>
                 <w:lang w:val="pt-BR"/>
               </w:rPr>
@@ -504,6 +495,7 @@
             </w:r>
             <w:r>
               <w:rPr>
+                <w:noProof/>
                 <w:webHidden/>
                 <w:lang w:val="pt-BR"/>
               </w:rPr>
@@ -533,28 +525,19 @@
           <w:lang w:val="pt-BR"/>
         </w:rPr>
       </w:pPr>
-      <w:bookmarkStart w:id="1" w:name="objective"/>
-      <w:bookmarkStart w:id="2" w:name="_Toc486955952"/>
+      <w:bookmarkStart w:id="0" w:name="objective"/>
+      <w:bookmarkStart w:id="1" w:name="_Toc486955952"/>
+      <w:bookmarkEnd w:id="0"/>
+      <w:r>
+        <w:rPr>
+          <w:lang w:val="pt-BR"/>
+        </w:rPr>
+        <w:t>Heading 1</w:t>
+      </w:r>
       <w:bookmarkEnd w:id="1"/>
-      <w:r>
-        <w:rPr>
-          <w:lang w:val="pt-BR"/>
-        </w:rPr>
-        <w:t>Título</w:t>
-      </w:r>
-      <w:r>
-        <w:rPr>
-          <w:lang w:val="pt-BR"/>
-        </w:rPr>
-        <w:t xml:space="preserve"> 1</w:t>
-      </w:r>
-      <w:bookmarkEnd w:id="2"/>
     </w:p>
     <w:p>
       <w:pPr>
-        <w:tabs>
-          <w:tab w:val="left" w:pos="5651"/>
-        </w:tabs>
         <w:rPr>
           <w:lang w:val="pt-BR"/>
         </w:rPr>
@@ -565,18 +548,14 @@
         </w:rPr>
         <w:t xml:space="preserve">Normal </w:t>
       </w:r>
+      <w:proofErr w:type="spellStart"/>
       <w:r>
         <w:rPr>
           <w:lang w:val="pt-BR"/>
         </w:rPr>
-        <w:t>texto</w:t>
+        <w:t>text</w:t>
       </w:r>
-      <w:r>
-        <w:rPr>
-          <w:lang w:val="pt-BR"/>
-        </w:rPr>
-        <w:tab/>
-      </w:r>
+      <w:proofErr w:type="spellEnd"/>
     </w:p>
     <w:p>
       <w:pPr>
@@ -585,42 +564,83 @@
           <w:lang w:val="pt-BR"/>
         </w:rPr>
       </w:pPr>
-      <w:bookmarkStart w:id="3" w:name="methods"/>
-      <w:bookmarkStart w:id="4" w:name="_Toc486955953"/>
+      <w:bookmarkStart w:id="2" w:name="methods"/>
+      <w:bookmarkStart w:id="3" w:name="_Toc486955953"/>
+      <w:bookmarkEnd w:id="2"/>
+      <w:r>
+        <w:rPr>
+          <w:lang w:val="pt-BR"/>
+        </w:rPr>
+        <w:t>Heading 1</w:t>
+      </w:r>
       <w:bookmarkEnd w:id="3"/>
+    </w:p>
+    <w:p>
+      <w:pPr>
+        <w:pStyle w:val="Ttulo2"/>
+        <w:rPr>
+          <w:lang w:val="pt-BR"/>
+        </w:rPr>
+      </w:pPr>
+      <w:bookmarkStart w:id="4" w:name="_Toc486955954"/>
+      <w:proofErr w:type="spellStart"/>
       <w:r>
         <w:rPr>
           <w:lang w:val="pt-BR"/>
         </w:rPr>
-        <w:t>Título</w:t>
+        <w:t>Heading</w:t>
       </w:r>
+      <w:proofErr w:type="spellEnd"/>
       <w:r>
         <w:rPr>
           <w:lang w:val="pt-BR"/>
         </w:rPr>
-        <w:t xml:space="preserve"> 1</w:t>
+        <w:t xml:space="preserve"> 2</w:t>
       </w:r>
       <w:bookmarkEnd w:id="4"/>
     </w:p>
     <w:p>
       <w:pPr>
-        <w:pStyle w:val="Ttulo2"/>
-        <w:rPr>
-          <w:lang w:val="pt-BR"/>
-        </w:rPr>
-      </w:pPr>
-      <w:bookmarkStart w:id="5" w:name="_Toc486955954"/>
+        <w:rPr>
+          <w:lang w:val="pt-BR"/>
+        </w:rPr>
+      </w:pPr>
       <w:r>
         <w:rPr>
           <w:lang w:val="pt-BR"/>
         </w:rPr>
-        <w:t>Título</w:t>
+        <w:t xml:space="preserve">Normal </w:t>
       </w:r>
+      <w:proofErr w:type="spellStart"/>
       <w:r>
         <w:rPr>
           <w:lang w:val="pt-BR"/>
         </w:rPr>
-        <w:t xml:space="preserve"> 2</w:t>
+        <w:t>text</w:t>
+      </w:r>
+      <w:proofErr w:type="spellEnd"/>
+    </w:p>
+    <w:p>
+      <w:pPr>
+        <w:pStyle w:val="Ttulo3"/>
+        <w:rPr>
+          <w:lang w:val="pt-BR"/>
+        </w:rPr>
+      </w:pPr>
+      <w:bookmarkStart w:id="5" w:name="_Toc486955955"/>
+      <w:proofErr w:type="spellStart"/>
+      <w:r>
+        <w:rPr>
+          <w:lang w:val="pt-BR"/>
+        </w:rPr>
+        <w:t>Heading</w:t>
+      </w:r>
+      <w:proofErr w:type="spellEnd"/>
+      <w:r>
+        <w:rPr>
+          <w:lang w:val="pt-BR"/>
+        </w:rPr>
+        <w:t xml:space="preserve"> 3</w:t>
       </w:r>
       <w:bookmarkEnd w:id="5"/>
     </w:p>
@@ -636,67 +656,30 @@
         </w:rPr>
         <w:t xml:space="preserve">Normal </w:t>
       </w:r>
+      <w:proofErr w:type="spellStart"/>
       <w:r>
         <w:rPr>
           <w:lang w:val="pt-BR"/>
         </w:rPr>
-        <w:t>texto</w:t>
+        <w:t>text</w:t>
       </w:r>
+      <w:proofErr w:type="spellEnd"/>
     </w:p>
     <w:p>
       <w:pPr>
-        <w:pStyle w:val="Ttulo3"/>
-        <w:rPr>
-          <w:lang w:val="pt-BR"/>
-        </w:rPr>
-      </w:pPr>
-      <w:bookmarkStart w:id="6" w:name="_Toc486955955"/>
+        <w:pStyle w:val="Ttulo4"/>
+        <w:rPr>
+          <w:lang w:val="pt-BR"/>
+        </w:rPr>
+      </w:pPr>
+      <w:proofErr w:type="spellStart"/>
       <w:r>
         <w:rPr>
           <w:lang w:val="pt-BR"/>
         </w:rPr>
-        <w:t>Título</w:t>
+        <w:t>Heading</w:t>
       </w:r>
-      <w:r>
-        <w:rPr>
-          <w:lang w:val="pt-BR"/>
-        </w:rPr>
-        <w:t xml:space="preserve"> 3</w:t>
-      </w:r>
-      <w:bookmarkEnd w:id="6"/>
-    </w:p>
-    <w:p>
-      <w:pPr>
-        <w:rPr>
-          <w:lang w:val="pt-BR"/>
-        </w:rPr>
-      </w:pPr>
-      <w:r>
-        <w:rPr>
-          <w:lang w:val="pt-BR"/>
-        </w:rPr>
-        <w:t xml:space="preserve">Normal </w:t>
-      </w:r>
-      <w:r>
-        <w:rPr>
-          <w:lang w:val="pt-BR"/>
-        </w:rPr>
-        <w:t>texto</w:t>
-      </w:r>
-    </w:p>
-    <w:p>
-      <w:pPr>
-        <w:pStyle w:val="Ttulo4"/>
-        <w:rPr>
-          <w:lang w:val="pt-BR"/>
-        </w:rPr>
-      </w:pPr>
-      <w:r>
-        <w:rPr>
-          <w:lang w:val="pt-BR"/>
-        </w:rPr>
-        <w:t>Título</w:t>
-      </w:r>
+      <w:proofErr w:type="spellEnd"/>
       <w:r>
         <w:rPr>
           <w:lang w:val="pt-BR"/>
@@ -711,12 +694,14 @@
           <w:lang w:val="pt-BR"/>
         </w:rPr>
       </w:pPr>
+      <w:proofErr w:type="spellStart"/>
       <w:r>
         <w:rPr>
           <w:lang w:val="pt-BR"/>
         </w:rPr>
-        <w:t>Título</w:t>
+        <w:t>Heading</w:t>
       </w:r>
+      <w:proofErr w:type="spellEnd"/>
       <w:r>
         <w:rPr>
           <w:lang w:val="pt-BR"/>
@@ -731,12 +716,14 @@
           <w:lang w:val="pt-BR"/>
         </w:rPr>
       </w:pPr>
+      <w:proofErr w:type="spellStart"/>
       <w:r>
         <w:rPr>
           <w:lang w:val="pt-BR"/>
         </w:rPr>
-        <w:t>Título</w:t>
+        <w:t>Heading</w:t>
       </w:r>
+      <w:proofErr w:type="spellEnd"/>
       <w:r>
         <w:rPr>
           <w:lang w:val="pt-BR"/>
@@ -756,60 +743,70 @@
         </w:rPr>
         <w:t xml:space="preserve">Normal </w:t>
       </w:r>
+      <w:proofErr w:type="spellStart"/>
       <w:r>
         <w:rPr>
           <w:lang w:val="pt-BR"/>
         </w:rPr>
-        <w:t>texto</w:t>
+        <w:t>text</w:t>
       </w:r>
+      <w:proofErr w:type="spellEnd"/>
       <w:r>
         <w:rPr>
           <w:lang w:val="pt-BR"/>
         </w:rPr>
         <w:t xml:space="preserve"> Normal </w:t>
       </w:r>
+      <w:proofErr w:type="spellStart"/>
       <w:r>
         <w:rPr>
           <w:lang w:val="pt-BR"/>
         </w:rPr>
-        <w:t>texto</w:t>
+        <w:t>text</w:t>
       </w:r>
+      <w:proofErr w:type="spellEnd"/>
       <w:r>
         <w:rPr>
           <w:lang w:val="pt-BR"/>
         </w:rPr>
         <w:t xml:space="preserve"> Normal </w:t>
       </w:r>
+      <w:proofErr w:type="spellStart"/>
       <w:r>
         <w:rPr>
           <w:lang w:val="pt-BR"/>
         </w:rPr>
-        <w:t>texto</w:t>
+        <w:t>text</w:t>
       </w:r>
+      <w:proofErr w:type="spellEnd"/>
       <w:r>
         <w:rPr>
           <w:lang w:val="pt-BR"/>
         </w:rPr>
         <w:t xml:space="preserve"> Normal </w:t>
       </w:r>
+      <w:proofErr w:type="spellStart"/>
       <w:r>
         <w:rPr>
           <w:lang w:val="pt-BR"/>
         </w:rPr>
-        <w:t>texto</w:t>
+        <w:t>text</w:t>
       </w:r>
+      <w:proofErr w:type="spellEnd"/>
       <w:r>
         <w:rPr>
           <w:lang w:val="pt-BR"/>
         </w:rPr>
         <w:t xml:space="preserve"> Normal </w:t>
       </w:r>
+      <w:proofErr w:type="spellStart"/>
       <w:r>
         <w:rPr>
           <w:lang w:val="pt-BR"/>
         </w:rPr>
-        <w:t>texto</w:t>
+        <w:t>text</w:t>
       </w:r>
+      <w:proofErr w:type="spellEnd"/>
     </w:p>
     <w:p>
       <w:pPr>
@@ -825,48 +822,31 @@
           <w:lang w:val="pt-BR"/>
         </w:rPr>
       </w:pPr>
+      <w:proofErr w:type="spellStart"/>
       <w:r>
         <w:rPr>
           <w:lang w:val="pt-BR"/>
         </w:rPr>
-        <w:t>Tabela</w:t>
+        <w:t>Table</w:t>
       </w:r>
+      <w:proofErr w:type="spellEnd"/>
     </w:p>
     <w:p>
       <w:pPr>
-        <w:spacing w:before="0" w:beforeAutospacing="0" w:after="160" w:afterAutospacing="0" w:line="259" w:lineRule="auto"/>
-        <w:rPr>
-          <w:lang w:val="pt-BR"/>
-        </w:rPr>
-      </w:pPr>
+        <w:pStyle w:val="TableCaption"/>
+        <w:rPr>
+          <w:lang w:val="pt-BR"/>
+        </w:rPr>
+      </w:pPr>
+      <w:proofErr w:type="spellStart"/>
       <w:r>
         <w:rPr>
           <w:lang w:val="pt-BR"/>
         </w:rPr>
-        <w:br w:type="page"/>
+        <w:lastRenderedPageBreak/>
+        <w:t>Table</w:t>
       </w:r>
-    </w:p>
-    <w:p>
-      <w:pPr>
-        <w:pStyle w:val="Corpodetexto"/>
-        <w:rPr>
-          <w:lang w:val="pt-BR"/>
-        </w:rPr>
-      </w:pPr>
-    </w:p>
-    <w:p>
-      <w:pPr>
-        <w:spacing w:before="0" w:beforeAutospacing="0" w:after="160" w:afterAutospacing="0" w:line="259" w:lineRule="auto"/>
-        <w:rPr>
-          <w:lang w:val="pt-BR"/>
-        </w:rPr>
-      </w:pPr>
-      <w:r>
-        <w:rPr>
-          <w:lang w:val="pt-BR"/>
-        </w:rPr>
-        <w:t>Tabela</w:t>
-      </w:r>
+      <w:proofErr w:type="spellEnd"/>
       <w:r>
         <w:rPr>
           <w:lang w:val="pt-BR"/>
@@ -893,12 +873,14 @@
       </w:r>
       <w:r>
         <w:rPr>
+          <w:noProof/>
           <w:lang w:val="pt-BR"/>
         </w:rPr>
         <w:t>1</w:t>
       </w:r>
       <w:r>
         <w:rPr>
+          <w:noProof/>
           <w:lang w:val="pt-BR"/>
         </w:rPr>
         <w:fldChar w:fldCharType="end"/>
@@ -909,12 +891,28 @@
         </w:rPr>
         <w:t xml:space="preserve"> </w:t>
       </w:r>
+      <w:proofErr w:type="spellStart"/>
       <w:r>
         <w:rPr>
           <w:lang w:val="pt-BR"/>
         </w:rPr>
-        <w:t>Legenda de tabela</w:t>
+        <w:t>Table</w:t>
       </w:r>
+      <w:proofErr w:type="spellEnd"/>
+      <w:r>
+        <w:rPr>
+          <w:lang w:val="pt-BR"/>
+        </w:rPr>
+        <w:t xml:space="preserve"> </w:t>
+      </w:r>
+      <w:proofErr w:type="spellStart"/>
+      <w:r>
+        <w:rPr>
+          <w:lang w:val="pt-BR"/>
+        </w:rPr>
+        <w:t>caption</w:t>
+      </w:r>
+      <w:proofErr w:type="spellEnd"/>
     </w:p>
     <w:tbl>
       <w:tblPr>
@@ -1213,20 +1211,24 @@
         </w:rPr>
         <w:t xml:space="preserve">Normal </w:t>
       </w:r>
+      <w:proofErr w:type="spellStart"/>
       <w:r>
         <w:rPr>
           <w:lang w:val="pt-BR"/>
         </w:rPr>
-        <w:t>texto</w:t>
+        <w:t>text</w:t>
       </w:r>
+      <w:proofErr w:type="spellEnd"/>
     </w:p>
     <w:sectPr>
-      <w:headerReference w:type="default" r:id="rId8"/>
-      <w:footerReference w:type="default" r:id="rId9"/>
-      <w:headerReference w:type="first" r:id="rId10"/>
-      <w:footerReference w:type="first" r:id="rId11"/>
+      <w:headerReference w:type="even" r:id="rId8"/>
+      <w:headerReference w:type="default" r:id="rId9"/>
+      <w:footerReference w:type="even" r:id="rId10"/>
+      <w:footerReference w:type="default" r:id="rId11"/>
+      <w:headerReference w:type="first" r:id="rId12"/>
+      <w:footerReference w:type="first" r:id="rId13"/>
       <w:pgSz w:w="11906" w:h="16838" w:code="9"/>
-      <w:pgMar w:top="851" w:right="1134" w:bottom="567" w:left="1134" w:header="340" w:footer="0" w:gutter="0"/>
+      <w:pgMar w:top="851" w:right="1134" w:bottom="567" w:left="1134" w:header="567" w:footer="0" w:gutter="0"/>
       <w:cols w:space="720"/>
       <w:docGrid w:linePitch="326"/>
     </w:sectPr>
@@ -1263,554 +1265,7 @@
 <w:ftr xmlns:wpc="http://schemas.microsoft.com/office/word/2010/wordprocessingCanvas" xmlns:cx="http://schemas.microsoft.com/office/drawing/2014/chartex" xmlns:cx1="http://schemas.microsoft.com/office/drawing/2015/9/8/chartex" xmlns:cx2="http://schemas.microsoft.com/office/drawing/2015/10/21/chartex" xmlns:cx3="http://schemas.microsoft.com/office/drawing/2016/5/9/chartex" xmlns:cx4="http://schemas.microsoft.com/office/drawing/2016/5/10/chartex" xmlns:cx5="http://schemas.microsoft.com/office/drawing/2016/5/11/chartex" xmlns:cx6="http://schemas.microsoft.com/office/drawing/2016/5/12/chartex" xmlns:cx7="http://schemas.microsoft.com/office/drawing/2016/5/13/chartex" xmlns:cx8="http://schemas.microsoft.com/office/drawing/2016/5/14/chartex" xmlns:mc="http://schemas.openxmlformats.org/markup-compatibility/2006" xmlns:aink="http://schemas.microsoft.com/office/drawing/2016/ink" xmlns:am3d="http://schemas.microsoft.com/office/drawing/2017/model3d" xmlns:o="urn:schemas-microsoft-com:office:office" xmlns:r="http://schemas.openxmlformats.org/officeDocument/2006/relationships" xmlns:m="http://schemas.openxmlformats.org/officeDocument/2006/math" xmlns:v="urn:schemas-microsoft-com:vml" xmlns:wp14="http://schemas.microsoft.com/office/word/2010/wordprocessingDrawing" xmlns:wp="http://schemas.openxmlformats.org/drawingml/2006/wordprocessingDrawing" xmlns:w10="urn:schemas-microsoft-com:office:word" xmlns:w="http://schemas.openxmlformats.org/wordprocessingml/2006/main" xmlns:w14="http://schemas.microsoft.com/office/word/2010/wordml" xmlns:w15="http://schemas.microsoft.com/office/word/2012/wordml" xmlns:w16cid="http://schemas.microsoft.com/office/word/2016/wordml/cid" xmlns:w16se="http://schemas.microsoft.com/office/word/2015/wordml/symex" xmlns:wpg="http://schemas.microsoft.com/office/word/2010/wordprocessingGroup" xmlns:wpi="http://schemas.microsoft.com/office/word/2010/wordprocessingInk" xmlns:wne="http://schemas.microsoft.com/office/word/2006/wordml" xmlns:wps="http://schemas.microsoft.com/office/word/2010/wordprocessingShape" mc:Ignorable="w14 w15 w16se w16cid wp14">
   <w:p>
     <w:pPr>
-      <w:pStyle w:val="Corpodetexto"/>
-      <w:spacing w:before="0" w:beforeAutospacing="0" w:after="0" w:afterAutospacing="0"/>
-      <w:rPr>
-        <w:lang w:val="pt-BR"/>
-      </w:rPr>
-    </w:pPr>
-    <w:r>
-      <w:rPr>
-        <w:lang w:val="pt-BR"/>
-      </w:rPr>
-      <w:pict>
-        <v:rect id="_x0000_i1026" style="width:425.2pt;height:1.5pt" o:hralign="center" o:hrstd="t" o:hr="t" fillcolor="#a0a0a0" stroked="f"/>
-      </w:pict>
-    </w:r>
-  </w:p>
-  <w:p>
-    <w:pPr>
-      <w:pStyle w:val="Corpodetexto"/>
-      <w:spacing w:before="0" w:beforeAutospacing="0" w:after="0" w:afterAutospacing="0"/>
-      <w:rPr>
-        <w:lang w:val="pt-BR"/>
-      </w:rPr>
-    </w:pPr>
-  </w:p>
-  <w:tbl>
-    <w:tblPr>
-      <w:tblStyle w:val="TableNormal"/>
-      <w:tblW w:w="5000" w:type="pct"/>
-      <w:tblLook w:val="04A0" w:firstRow="1" w:lastRow="0" w:firstColumn="1" w:lastColumn="0" w:noHBand="0" w:noVBand="1"/>
-    </w:tblPr>
-    <w:tblGrid>
-      <w:gridCol w:w="3863"/>
-      <w:gridCol w:w="4229"/>
-      <w:gridCol w:w="713"/>
-      <w:gridCol w:w="833"/>
-    </w:tblGrid>
-    <w:tr>
-      <w:trPr>
-        <w:trHeight w:val="170"/>
-      </w:trPr>
-      <w:tc>
-        <w:tcPr>
-          <w:tcW w:w="2004" w:type="pct"/>
-          <w:tcBorders>
-            <w:top w:val="nil"/>
-            <w:left w:val="nil"/>
-            <w:bottom w:val="nil"/>
-            <w:right w:val="nil"/>
-          </w:tcBorders>
-        </w:tcPr>
-        <w:p>
-          <w:pPr>
-            <w:pStyle w:val="Rodap"/>
-            <w:spacing w:before="0" w:beforeAutospacing="0" w:afterAutospacing="0"/>
-            <w:rPr>
-              <w:rFonts w:cs="Arial"/>
-              <w:b/>
-              <w:bCs/>
-              <w:sz w:val="18"/>
-              <w:szCs w:val="18"/>
-              <w:lang w:val="pt-BR"/>
-            </w:rPr>
-          </w:pPr>
-          <w:r>
-            <w:rPr>
-              <w:rFonts w:cs="Arial"/>
-              <w:b/>
-              <w:bCs/>
-              <w:sz w:val="18"/>
-              <w:szCs w:val="18"/>
-              <w:lang w:val="pt-BR"/>
-            </w:rPr>
-            <w:t>Felipe Figueiredo</w:t>
-          </w:r>
-        </w:p>
-      </w:tc>
-      <w:tc>
-        <w:tcPr>
-          <w:tcW w:w="2194" w:type="pct"/>
-          <w:tcBorders>
-            <w:top w:val="nil"/>
-            <w:left w:val="nil"/>
-            <w:bottom w:val="nil"/>
-            <w:right w:val="nil"/>
-          </w:tcBorders>
-        </w:tcPr>
-        <w:p>
-          <w:pPr>
-            <w:pStyle w:val="Rodap"/>
-            <w:spacing w:before="0" w:beforeAutospacing="0" w:afterAutospacing="0"/>
-            <w:rPr>
-              <w:rFonts w:cs="Arial"/>
-              <w:b/>
-              <w:bCs/>
-              <w:sz w:val="18"/>
-              <w:szCs w:val="18"/>
-              <w:lang w:val="pt-BR"/>
-            </w:rPr>
-          </w:pPr>
-          <w:r>
-            <w:rPr>
-              <w:rFonts w:cs="Arial"/>
-              <w:b/>
-              <w:bCs/>
-              <w:sz w:val="18"/>
-              <w:szCs w:val="18"/>
-              <w:lang w:val="pt-BR"/>
-            </w:rPr>
-            <w:t>Consultoria em Bioestatística</w:t>
-          </w:r>
-        </w:p>
-      </w:tc>
-      <w:tc>
-        <w:tcPr>
-          <w:tcW w:w="370" w:type="pct"/>
-          <w:tcBorders>
-            <w:top w:val="nil"/>
-            <w:left w:val="nil"/>
-            <w:bottom w:val="nil"/>
-            <w:right w:val="nil"/>
-          </w:tcBorders>
-          <w:hideMark/>
-        </w:tcPr>
-        <w:p>
-          <w:pPr>
-            <w:pStyle w:val="Cabealho"/>
-            <w:spacing w:before="0" w:beforeAutospacing="0" w:afterAutospacing="0"/>
-            <w:rPr>
-              <w:rFonts w:cs="Arial"/>
-              <w:b/>
-              <w:bCs/>
-              <w:sz w:val="18"/>
-              <w:szCs w:val="18"/>
-              <w:lang w:val="pt-BR"/>
-            </w:rPr>
-          </w:pPr>
-          <w:r>
-            <w:rPr>
-              <w:rFonts w:cs="Arial"/>
-              <w:b/>
-              <w:bCs/>
-              <w:sz w:val="18"/>
-              <w:szCs w:val="18"/>
-              <w:lang w:val="pt-BR"/>
-            </w:rPr>
-            <w:t>Ano</w:t>
-          </w:r>
-        </w:p>
-      </w:tc>
-      <w:tc>
-        <w:tcPr>
-          <w:tcW w:w="432" w:type="pct"/>
-          <w:tcBorders>
-            <w:top w:val="nil"/>
-            <w:left w:val="nil"/>
-            <w:bottom w:val="nil"/>
-            <w:right w:val="nil"/>
-          </w:tcBorders>
-          <w:hideMark/>
-        </w:tcPr>
-        <w:p>
-          <w:pPr>
-            <w:pStyle w:val="Rodap"/>
-            <w:spacing w:before="0" w:beforeAutospacing="0" w:afterAutospacing="0"/>
-            <w:rPr>
-              <w:rFonts w:cs="Arial"/>
-              <w:b/>
-              <w:bCs/>
-              <w:sz w:val="18"/>
-              <w:szCs w:val="18"/>
-              <w:lang w:val="pt-BR"/>
-            </w:rPr>
-          </w:pPr>
-          <w:r>
-            <w:rPr>
-              <w:rFonts w:cs="Arial"/>
-              <w:b/>
-              <w:bCs/>
-              <w:sz w:val="18"/>
-              <w:szCs w:val="18"/>
-              <w:lang w:val="pt-BR"/>
-            </w:rPr>
-            <w:t>Página</w:t>
-          </w:r>
-        </w:p>
-      </w:tc>
-    </w:tr>
-    <w:tr>
-      <w:trPr>
-        <w:trHeight w:hRule="exact" w:val="113"/>
-      </w:trPr>
-      <w:tc>
-        <w:tcPr>
-          <w:tcW w:w="2004" w:type="pct"/>
-          <w:tcBorders>
-            <w:top w:val="nil"/>
-            <w:left w:val="nil"/>
-            <w:bottom w:val="nil"/>
-            <w:right w:val="nil"/>
-          </w:tcBorders>
-        </w:tcPr>
-        <w:p>
-          <w:pPr>
-            <w:pStyle w:val="Rodap"/>
-            <w:spacing w:before="0" w:beforeAutospacing="0" w:afterAutospacing="0"/>
-            <w:rPr>
-              <w:rFonts w:cs="Arial"/>
-              <w:b/>
-              <w:bCs/>
-              <w:sz w:val="18"/>
-              <w:szCs w:val="18"/>
-              <w:lang w:val="pt-BR"/>
-            </w:rPr>
-          </w:pPr>
-        </w:p>
-      </w:tc>
-      <w:tc>
-        <w:tcPr>
-          <w:tcW w:w="2194" w:type="pct"/>
-          <w:tcBorders>
-            <w:top w:val="nil"/>
-            <w:left w:val="nil"/>
-            <w:bottom w:val="nil"/>
-            <w:right w:val="nil"/>
-          </w:tcBorders>
-        </w:tcPr>
-        <w:p>
-          <w:pPr>
-            <w:pStyle w:val="Rodap"/>
-            <w:spacing w:before="0" w:beforeAutospacing="0" w:afterAutospacing="0"/>
-            <w:rPr>
-              <w:rFonts w:cs="Arial"/>
-              <w:b/>
-              <w:bCs/>
-              <w:sz w:val="18"/>
-              <w:szCs w:val="18"/>
-              <w:lang w:val="pt-BR"/>
-            </w:rPr>
-          </w:pPr>
-        </w:p>
-      </w:tc>
-      <w:tc>
-        <w:tcPr>
-          <w:tcW w:w="370" w:type="pct"/>
-          <w:tcBorders>
-            <w:top w:val="nil"/>
-            <w:left w:val="nil"/>
-            <w:bottom w:val="nil"/>
-            <w:right w:val="nil"/>
-          </w:tcBorders>
-        </w:tcPr>
-        <w:p>
-          <w:pPr>
-            <w:pStyle w:val="Cabealho"/>
-            <w:spacing w:before="0" w:beforeAutospacing="0" w:afterAutospacing="0"/>
-            <w:rPr>
-              <w:rFonts w:cs="Arial"/>
-              <w:b/>
-              <w:bCs/>
-              <w:sz w:val="18"/>
-              <w:szCs w:val="18"/>
-              <w:lang w:val="pt-BR"/>
-            </w:rPr>
-          </w:pPr>
-        </w:p>
-      </w:tc>
-      <w:tc>
-        <w:tcPr>
-          <w:tcW w:w="432" w:type="pct"/>
-          <w:tcBorders>
-            <w:top w:val="nil"/>
-            <w:left w:val="nil"/>
-            <w:bottom w:val="nil"/>
-            <w:right w:val="nil"/>
-          </w:tcBorders>
-        </w:tcPr>
-        <w:p>
-          <w:pPr>
-            <w:pStyle w:val="Rodap"/>
-            <w:spacing w:before="0" w:beforeAutospacing="0" w:afterAutospacing="0"/>
-            <w:rPr>
-              <w:rFonts w:cs="Arial"/>
-              <w:b/>
-              <w:bCs/>
-              <w:sz w:val="18"/>
-              <w:szCs w:val="18"/>
-              <w:lang w:val="pt-BR"/>
-            </w:rPr>
-          </w:pPr>
-        </w:p>
-      </w:tc>
-    </w:tr>
-    <w:tr>
-      <w:trPr>
-        <w:trHeight w:val="170"/>
-      </w:trPr>
-      <w:tc>
-        <w:tcPr>
-          <w:tcW w:w="2004" w:type="pct"/>
-          <w:tcBorders>
-            <w:top w:val="nil"/>
-            <w:left w:val="nil"/>
-            <w:bottom w:val="nil"/>
-            <w:right w:val="nil"/>
-          </w:tcBorders>
-        </w:tcPr>
-        <w:p>
-          <w:pPr>
-            <w:pStyle w:val="Rodap"/>
-            <w:spacing w:before="0" w:beforeAutospacing="0" w:afterAutospacing="0"/>
-            <w:rPr>
-              <w:rFonts w:cs="Arial"/>
-              <w:b/>
-              <w:bCs/>
-              <w:sz w:val="18"/>
-              <w:szCs w:val="18"/>
-              <w:lang w:val="pt-BR"/>
-            </w:rPr>
-          </w:pPr>
-          <w:r>
-            <w:rPr>
-              <w:rFonts w:ascii="Consolas" w:hAnsi="Consolas" w:cs="Arial"/>
-              <w:bCs/>
-              <w:sz w:val="18"/>
-              <w:szCs w:val="18"/>
-              <w:lang w:val="pt-BR"/>
-            </w:rPr>
-            <w:t>prof.felipefigueiredo@gmail.com</w:t>
-          </w:r>
-        </w:p>
-      </w:tc>
-      <w:tc>
-        <w:tcPr>
-          <w:tcW w:w="2194" w:type="pct"/>
-          <w:tcBorders>
-            <w:top w:val="nil"/>
-            <w:left w:val="nil"/>
-            <w:bottom w:val="nil"/>
-            <w:right w:val="nil"/>
-          </w:tcBorders>
-        </w:tcPr>
-        <w:p>
-          <w:pPr>
-            <w:pStyle w:val="Rodap"/>
-            <w:spacing w:before="0" w:beforeAutospacing="0" w:afterAutospacing="0"/>
-            <w:rPr>
-              <w:rFonts w:cs="Arial"/>
-              <w:b/>
-              <w:bCs/>
-              <w:sz w:val="18"/>
-              <w:szCs w:val="18"/>
-              <w:lang w:val="pt-BR"/>
-            </w:rPr>
-          </w:pPr>
-          <w:r>
-            <w:rPr>
-              <w:rFonts w:ascii="Consolas" w:hAnsi="Consolas" w:cs="Arial"/>
-              <w:bCs/>
-              <w:sz w:val="18"/>
-              <w:szCs w:val="18"/>
-              <w:lang w:val="pt-BR"/>
-            </w:rPr>
-            <w:t>https://github.com/philsf-biostat/</w:t>
-          </w:r>
-        </w:p>
-      </w:tc>
-      <w:tc>
-        <w:tcPr>
-          <w:tcW w:w="370" w:type="pct"/>
-          <w:tcBorders>
-            <w:top w:val="nil"/>
-            <w:left w:val="nil"/>
-            <w:bottom w:val="nil"/>
-            <w:right w:val="nil"/>
-          </w:tcBorders>
-        </w:tcPr>
-        <w:p>
-          <w:pPr>
-            <w:pStyle w:val="Cabealho"/>
-            <w:spacing w:before="0" w:beforeAutospacing="0" w:afterAutospacing="0"/>
-            <w:rPr>
-              <w:rFonts w:cs="Arial"/>
-              <w:bCs/>
-              <w:sz w:val="18"/>
-              <w:szCs w:val="18"/>
-              <w:lang w:val="pt-BR"/>
-            </w:rPr>
-          </w:pPr>
-          <w:r>
-            <w:rPr>
-              <w:rFonts w:cs="Arial"/>
-              <w:bCs/>
-              <w:sz w:val="18"/>
-              <w:szCs w:val="18"/>
-              <w:lang w:val="pt-BR"/>
-            </w:rPr>
-            <w:t>2018</w:t>
-          </w:r>
-        </w:p>
-      </w:tc>
-      <w:tc>
-        <w:tcPr>
-          <w:tcW w:w="432" w:type="pct"/>
-          <w:tcBorders>
-            <w:top w:val="nil"/>
-            <w:left w:val="nil"/>
-            <w:bottom w:val="nil"/>
-            <w:right w:val="nil"/>
-          </w:tcBorders>
-        </w:tcPr>
-        <w:p>
-          <w:pPr>
-            <w:pStyle w:val="Rodap"/>
-            <w:spacing w:before="0" w:beforeAutospacing="0" w:afterAutospacing="0"/>
-            <w:rPr>
-              <w:rFonts w:cs="Arial"/>
-              <w:b/>
-              <w:bCs/>
-              <w:sz w:val="18"/>
-              <w:szCs w:val="18"/>
-              <w:lang w:val="pt-BR"/>
-            </w:rPr>
-          </w:pPr>
-          <w:r>
-            <w:rPr>
-              <w:rFonts w:cs="Arial"/>
-              <w:b/>
-              <w:sz w:val="18"/>
-              <w:szCs w:val="18"/>
-              <w:lang w:val="pt-BR"/>
-            </w:rPr>
-            <w:fldChar w:fldCharType="begin"/>
-          </w:r>
-          <w:r>
-            <w:rPr>
-              <w:rFonts w:cs="Arial"/>
-              <w:b/>
-              <w:sz w:val="18"/>
-              <w:szCs w:val="18"/>
-              <w:lang w:val="pt-BR"/>
-            </w:rPr>
-            <w:instrText xml:space="preserve"> PAGE   \* MERGEFORMAT </w:instrText>
-          </w:r>
-          <w:r>
-            <w:rPr>
-              <w:rFonts w:cs="Arial"/>
-              <w:b/>
-              <w:sz w:val="18"/>
-              <w:szCs w:val="18"/>
-              <w:lang w:val="pt-BR"/>
-            </w:rPr>
-            <w:fldChar w:fldCharType="separate"/>
-          </w:r>
-          <w:r>
-            <w:rPr>
-              <w:rFonts w:cs="Arial"/>
-              <w:b/>
-              <w:noProof/>
-              <w:sz w:val="18"/>
-              <w:szCs w:val="18"/>
-              <w:lang w:val="pt-BR"/>
-            </w:rPr>
-            <w:t>1</w:t>
-          </w:r>
-          <w:r>
-            <w:rPr>
-              <w:rFonts w:cs="Arial"/>
-              <w:b/>
-              <w:sz w:val="18"/>
-              <w:szCs w:val="18"/>
-              <w:lang w:val="pt-BR"/>
-            </w:rPr>
-            <w:fldChar w:fldCharType="end"/>
-          </w:r>
-          <w:r>
-            <w:rPr>
-              <w:rFonts w:cs="Arial"/>
-              <w:b/>
-              <w:sz w:val="18"/>
-              <w:szCs w:val="18"/>
-              <w:lang w:val="pt-BR"/>
-            </w:rPr>
-            <w:t>/</w:t>
-          </w:r>
-          <w:r>
-            <w:rPr>
-              <w:rFonts w:cs="Arial"/>
-              <w:b/>
-              <w:sz w:val="18"/>
-              <w:szCs w:val="18"/>
-              <w:lang w:val="pt-BR"/>
-            </w:rPr>
-            <w:fldChar w:fldCharType="begin"/>
-          </w:r>
-          <w:r>
-            <w:rPr>
-              <w:rFonts w:cs="Arial"/>
-              <w:b/>
-              <w:sz w:val="18"/>
-              <w:szCs w:val="18"/>
-              <w:lang w:val="pt-BR"/>
-            </w:rPr>
-            <w:instrText xml:space="preserve"> NUMPAGES   \* MERGEFORMAT </w:instrText>
-          </w:r>
-          <w:r>
-            <w:rPr>
-              <w:rFonts w:cs="Arial"/>
-              <w:b/>
-              <w:sz w:val="18"/>
-              <w:szCs w:val="18"/>
-              <w:lang w:val="pt-BR"/>
-            </w:rPr>
-            <w:fldChar w:fldCharType="separate"/>
-          </w:r>
-          <w:r>
-            <w:rPr>
-              <w:rFonts w:cs="Arial"/>
-              <w:b/>
-              <w:noProof/>
-              <w:sz w:val="18"/>
-              <w:szCs w:val="18"/>
-              <w:lang w:val="pt-BR"/>
-            </w:rPr>
-            <w:t>2</w:t>
-          </w:r>
-          <w:r>
-            <w:rPr>
-              <w:rFonts w:cs="Arial"/>
-              <w:b/>
-              <w:sz w:val="18"/>
-              <w:szCs w:val="18"/>
-              <w:lang w:val="pt-BR"/>
-            </w:rPr>
-            <w:fldChar w:fldCharType="end"/>
-          </w:r>
-        </w:p>
-      </w:tc>
-    </w:tr>
-  </w:tbl>
-  <w:p>
-    <w:pPr>
-      <w:pStyle w:val="Corpodetexto"/>
-      <w:tabs>
-        <w:tab w:val="left" w:pos="1485"/>
-      </w:tabs>
-      <w:rPr>
-        <w:lang w:val="pt-BR"/>
-      </w:rPr>
+      <w:pStyle w:val="Rodap"/>
     </w:pPr>
   </w:p>
 </w:ftr>
@@ -1821,7 +1276,525 @@
   <w:p>
     <w:pPr>
       <w:pStyle w:val="Corpodetexto"/>
-      <w:spacing w:before="0" w:beforeAutospacing="0" w:after="0" w:afterAutospacing="0"/>
+      <w:spacing w:after="0"/>
+    </w:pPr>
+    <w:r>
+      <w:pict>
+        <v:rect id="_x0000_i1026" style="width:425.2pt;height:1.5pt" o:hralign="center" o:hrstd="t" o:hr="t" fillcolor="#a0a0a0" stroked="f"/>
+      </w:pict>
+    </w:r>
+  </w:p>
+  <w:tbl>
+    <w:tblPr>
+      <w:tblW w:w="9498" w:type="dxa"/>
+      <w:jc w:val="right"/>
+      <w:tblCellMar>
+        <w:left w:w="0" w:type="dxa"/>
+        <w:right w:w="0" w:type="dxa"/>
+      </w:tblCellMar>
+      <w:tblLook w:val="04A0" w:firstRow="1" w:lastRow="0" w:firstColumn="1" w:lastColumn="0" w:noHBand="0" w:noVBand="1"/>
+    </w:tblPr>
+    <w:tblGrid>
+      <w:gridCol w:w="3828"/>
+      <w:gridCol w:w="283"/>
+      <w:gridCol w:w="3142"/>
+      <w:gridCol w:w="232"/>
+      <w:gridCol w:w="915"/>
+      <w:gridCol w:w="232"/>
+      <w:gridCol w:w="866"/>
+    </w:tblGrid>
+    <w:tr>
+      <w:trPr>
+        <w:cantSplit/>
+        <w:trHeight w:val="457"/>
+        <w:jc w:val="right"/>
+      </w:trPr>
+      <w:tc>
+        <w:tcPr>
+          <w:tcW w:w="3828" w:type="dxa"/>
+          <w:tcMar>
+            <w:top w:w="0" w:type="dxa"/>
+            <w:left w:w="108" w:type="dxa"/>
+            <w:bottom w:w="0" w:type="dxa"/>
+            <w:right w:w="108" w:type="dxa"/>
+          </w:tcMar>
+          <w:vAlign w:val="center"/>
+        </w:tcPr>
+        <w:p>
+          <w:pPr>
+            <w:pStyle w:val="Rodap"/>
+            <w:spacing w:before="0" w:beforeAutospacing="0" w:afterAutospacing="0"/>
+            <w:jc w:val="center"/>
+            <w:rPr>
+              <w:rFonts w:cs="Arial"/>
+              <w:b/>
+              <w:bCs/>
+              <w:sz w:val="18"/>
+              <w:szCs w:val="18"/>
+              <w:lang w:val="pt-BR"/>
+            </w:rPr>
+          </w:pPr>
+          <w:r>
+            <w:rPr>
+              <w:rFonts w:cs="Arial"/>
+              <w:b/>
+              <w:bCs/>
+              <w:sz w:val="18"/>
+              <w:szCs w:val="18"/>
+              <w:lang w:val="pt-BR"/>
+            </w:rPr>
+            <w:t>Felipe Figueiredo</w:t>
+          </w:r>
+        </w:p>
+        <w:p>
+          <w:pPr>
+            <w:pStyle w:val="Rodap"/>
+            <w:spacing w:before="0" w:beforeAutospacing="0" w:afterAutospacing="0"/>
+            <w:jc w:val="center"/>
+            <w:rPr>
+              <w:rFonts w:cs="Arial"/>
+              <w:b/>
+              <w:bCs/>
+              <w:sz w:val="18"/>
+              <w:szCs w:val="18"/>
+              <w:lang w:val="pt-BR"/>
+            </w:rPr>
+          </w:pPr>
+        </w:p>
+        <w:p>
+          <w:pPr>
+            <w:pStyle w:val="Rodap"/>
+            <w:spacing w:before="0" w:beforeAutospacing="0" w:afterAutospacing="0"/>
+            <w:jc w:val="center"/>
+            <w:rPr>
+              <w:rFonts w:cs="Arial"/>
+              <w:bCs/>
+              <w:sz w:val="20"/>
+              <w:szCs w:val="20"/>
+              <w:lang w:val="pt-BR"/>
+            </w:rPr>
+          </w:pPr>
+          <w:r>
+            <w:rPr>
+              <w:rFonts w:cs="Arial"/>
+              <w:bCs/>
+              <w:sz w:val="18"/>
+              <w:szCs w:val="18"/>
+              <w:lang w:val="pt-BR"/>
+            </w:rPr>
+            <w:t>prof.felipefigueiredo@gmail.com</w:t>
+          </w:r>
+        </w:p>
+      </w:tc>
+      <w:tc>
+        <w:tcPr>
+          <w:tcW w:w="283" w:type="dxa"/>
+          <w:tcBorders>
+            <w:top w:val="nil"/>
+            <w:left w:val="nil"/>
+            <w:bottom w:val="nil"/>
+          </w:tcBorders>
+        </w:tcPr>
+        <w:p>
+          <w:pPr>
+            <w:pStyle w:val="Rodap"/>
+            <w:spacing w:before="0" w:beforeAutospacing="0" w:afterAutospacing="0"/>
+            <w:jc w:val="center"/>
+            <w:rPr>
+              <w:rFonts w:cs="Arial"/>
+              <w:b/>
+              <w:bCs/>
+              <w:sz w:val="18"/>
+              <w:szCs w:val="18"/>
+              <w:lang w:val="pt-BR"/>
+            </w:rPr>
+          </w:pPr>
+        </w:p>
+      </w:tc>
+      <w:tc>
+        <w:tcPr>
+          <w:tcW w:w="3142" w:type="dxa"/>
+          <w:vAlign w:val="center"/>
+        </w:tcPr>
+        <w:p>
+          <w:pPr>
+            <w:pStyle w:val="Rodap"/>
+            <w:spacing w:before="0" w:beforeAutospacing="0" w:afterAutospacing="0"/>
+            <w:jc w:val="center"/>
+            <w:rPr>
+              <w:rFonts w:cs="Arial"/>
+              <w:b/>
+              <w:bCs/>
+              <w:sz w:val="20"/>
+              <w:szCs w:val="20"/>
+              <w:lang w:val="pt-BR"/>
+            </w:rPr>
+          </w:pPr>
+          <w:r>
+            <w:rPr>
+              <w:rFonts w:cs="Arial"/>
+              <w:b/>
+              <w:bCs/>
+              <w:sz w:val="20"/>
+              <w:szCs w:val="20"/>
+              <w:lang w:val="pt-BR"/>
+            </w:rPr>
+            <w:t>Consultoria de Bioestatística</w:t>
+          </w:r>
+        </w:p>
+        <w:p>
+          <w:pPr>
+            <w:pStyle w:val="Rodap"/>
+            <w:spacing w:before="0" w:beforeAutospacing="0" w:afterAutospacing="0"/>
+            <w:jc w:val="center"/>
+            <w:rPr>
+              <w:rFonts w:cs="Arial"/>
+              <w:b/>
+              <w:bCs/>
+              <w:sz w:val="20"/>
+              <w:szCs w:val="20"/>
+              <w:lang w:val="pt-BR"/>
+            </w:rPr>
+          </w:pPr>
+        </w:p>
+        <w:p>
+          <w:pPr>
+            <w:pStyle w:val="Rodap"/>
+            <w:spacing w:before="0" w:beforeAutospacing="0" w:afterAutospacing="0"/>
+            <w:jc w:val="center"/>
+            <w:rPr>
+              <w:rFonts w:cs="Arial"/>
+              <w:bCs/>
+              <w:sz w:val="18"/>
+              <w:szCs w:val="18"/>
+              <w:lang w:val="pt-BR"/>
+            </w:rPr>
+          </w:pPr>
+          <w:r>
+            <w:rPr>
+              <w:rFonts w:cs="Arial"/>
+              <w:bCs/>
+              <w:sz w:val="20"/>
+              <w:szCs w:val="20"/>
+              <w:lang w:val="pt-BR"/>
+            </w:rPr>
+            <w:t>https://github.com/philsf-biostat</w:t>
+          </w:r>
+        </w:p>
+      </w:tc>
+      <w:tc>
+        <w:tcPr>
+          <w:tcW w:w="232" w:type="dxa"/>
+          <w:tcMar>
+            <w:top w:w="0" w:type="dxa"/>
+            <w:left w:w="108" w:type="dxa"/>
+            <w:bottom w:w="0" w:type="dxa"/>
+            <w:right w:w="108" w:type="dxa"/>
+          </w:tcMar>
+        </w:tcPr>
+        <w:p>
+          <w:pPr>
+            <w:pStyle w:val="Rodap"/>
+            <w:spacing w:before="0" w:beforeAutospacing="0" w:afterAutospacing="0"/>
+            <w:jc w:val="center"/>
+            <w:rPr>
+              <w:rFonts w:cs="Arial"/>
+              <w:b/>
+              <w:bCs/>
+              <w:sz w:val="18"/>
+              <w:szCs w:val="18"/>
+              <w:lang w:val="pt-BR"/>
+            </w:rPr>
+          </w:pPr>
+        </w:p>
+      </w:tc>
+      <w:tc>
+        <w:tcPr>
+          <w:tcW w:w="915" w:type="dxa"/>
+          <w:tcMar>
+            <w:top w:w="0" w:type="dxa"/>
+            <w:left w:w="108" w:type="dxa"/>
+            <w:bottom w:w="0" w:type="dxa"/>
+            <w:right w:w="108" w:type="dxa"/>
+          </w:tcMar>
+          <w:vAlign w:val="center"/>
+        </w:tcPr>
+        <w:p>
+          <w:pPr>
+            <w:pStyle w:val="Cabealho"/>
+            <w:spacing w:before="0" w:beforeAutospacing="0" w:afterAutospacing="0"/>
+            <w:jc w:val="center"/>
+            <w:rPr>
+              <w:rFonts w:cs="Arial"/>
+              <w:b/>
+              <w:bCs/>
+              <w:sz w:val="18"/>
+              <w:szCs w:val="18"/>
+              <w:lang w:val="pt-BR"/>
+            </w:rPr>
+          </w:pPr>
+          <w:r>
+            <w:rPr>
+              <w:rFonts w:cs="Arial"/>
+              <w:b/>
+              <w:bCs/>
+              <w:sz w:val="18"/>
+              <w:szCs w:val="18"/>
+              <w:lang w:val="pt-BR"/>
+            </w:rPr>
+            <w:t>Ano</w:t>
+          </w:r>
+        </w:p>
+        <w:p>
+          <w:pPr>
+            <w:pStyle w:val="Cabealho"/>
+            <w:spacing w:before="0" w:beforeAutospacing="0" w:afterAutospacing="0"/>
+            <w:jc w:val="center"/>
+            <w:rPr>
+              <w:rFonts w:cs="Arial"/>
+              <w:b/>
+              <w:bCs/>
+              <w:sz w:val="18"/>
+              <w:szCs w:val="18"/>
+              <w:lang w:val="pt-BR"/>
+            </w:rPr>
+          </w:pPr>
+        </w:p>
+        <w:p>
+          <w:pPr>
+            <w:pStyle w:val="Cabealho"/>
+            <w:spacing w:before="0" w:beforeAutospacing="0" w:afterAutospacing="0"/>
+            <w:jc w:val="center"/>
+            <w:rPr>
+              <w:rFonts w:cs="Arial"/>
+              <w:bCs/>
+              <w:sz w:val="18"/>
+              <w:szCs w:val="18"/>
+              <w:lang w:val="pt-BR"/>
+            </w:rPr>
+          </w:pPr>
+          <w:r>
+            <w:rPr>
+              <w:rFonts w:cs="Arial"/>
+              <w:bCs/>
+              <w:sz w:val="18"/>
+              <w:szCs w:val="18"/>
+              <w:lang w:val="pt-BR"/>
+            </w:rPr>
+            <w:t>2018</w:t>
+          </w:r>
+          <w:bookmarkStart w:id="6" w:name="_GoBack"/>
+          <w:bookmarkEnd w:id="6"/>
+        </w:p>
+      </w:tc>
+      <w:tc>
+        <w:tcPr>
+          <w:tcW w:w="232" w:type="dxa"/>
+          <w:tcMar>
+            <w:top w:w="0" w:type="dxa"/>
+            <w:left w:w="108" w:type="dxa"/>
+            <w:bottom w:w="0" w:type="dxa"/>
+            <w:right w:w="108" w:type="dxa"/>
+          </w:tcMar>
+          <w:vAlign w:val="center"/>
+        </w:tcPr>
+        <w:p>
+          <w:pPr>
+            <w:pStyle w:val="Cabealho"/>
+            <w:spacing w:before="0" w:beforeAutospacing="0" w:afterAutospacing="0"/>
+            <w:jc w:val="center"/>
+            <w:rPr>
+              <w:rFonts w:cs="Arial"/>
+              <w:b/>
+              <w:bCs/>
+              <w:sz w:val="20"/>
+              <w:szCs w:val="20"/>
+              <w:lang w:val="pt-BR"/>
+            </w:rPr>
+          </w:pPr>
+        </w:p>
+      </w:tc>
+      <w:tc>
+        <w:tcPr>
+          <w:tcW w:w="866" w:type="dxa"/>
+          <w:tcMar>
+            <w:top w:w="0" w:type="dxa"/>
+            <w:left w:w="108" w:type="dxa"/>
+            <w:bottom w:w="0" w:type="dxa"/>
+            <w:right w:w="108" w:type="dxa"/>
+          </w:tcMar>
+          <w:vAlign w:val="center"/>
+          <w:hideMark/>
+        </w:tcPr>
+        <w:p>
+          <w:pPr>
+            <w:pStyle w:val="Rodap"/>
+            <w:spacing w:before="0" w:beforeAutospacing="0" w:afterAutospacing="0"/>
+            <w:jc w:val="center"/>
+            <w:rPr>
+              <w:rFonts w:cs="Arial"/>
+              <w:b/>
+              <w:bCs/>
+              <w:sz w:val="18"/>
+              <w:szCs w:val="18"/>
+              <w:lang w:val="pt-BR"/>
+            </w:rPr>
+          </w:pPr>
+          <w:r>
+            <w:rPr>
+              <w:rFonts w:cs="Arial"/>
+              <w:b/>
+              <w:bCs/>
+              <w:sz w:val="18"/>
+              <w:szCs w:val="18"/>
+              <w:lang w:val="pt-BR"/>
+            </w:rPr>
+            <w:t>Página</w:t>
+          </w:r>
+        </w:p>
+        <w:p>
+          <w:pPr>
+            <w:pStyle w:val="Rodap"/>
+            <w:spacing w:before="0" w:beforeAutospacing="0" w:afterAutospacing="0"/>
+            <w:jc w:val="center"/>
+            <w:rPr>
+              <w:rFonts w:cs="Arial"/>
+              <w:b/>
+              <w:bCs/>
+              <w:sz w:val="18"/>
+              <w:szCs w:val="18"/>
+              <w:lang w:val="pt-BR"/>
+            </w:rPr>
+          </w:pPr>
+          <w:r>
+            <w:rPr>
+              <w:rFonts w:cs="Arial"/>
+              <w:b/>
+              <w:sz w:val="17"/>
+              <w:szCs w:val="17"/>
+              <w:lang w:val="pt-BR"/>
+            </w:rPr>
+            <w:fldChar w:fldCharType="begin"/>
+          </w:r>
+          <w:r>
+            <w:rPr>
+              <w:rFonts w:cs="Arial"/>
+              <w:b/>
+              <w:sz w:val="17"/>
+              <w:szCs w:val="17"/>
+              <w:lang w:val="pt-BR"/>
+            </w:rPr>
+            <w:instrText xml:space="preserve"> PAGE   \* MERGEFORMAT </w:instrText>
+          </w:r>
+          <w:r>
+            <w:rPr>
+              <w:rFonts w:cs="Arial"/>
+              <w:b/>
+              <w:sz w:val="17"/>
+              <w:szCs w:val="17"/>
+              <w:lang w:val="pt-BR"/>
+            </w:rPr>
+            <w:fldChar w:fldCharType="separate"/>
+          </w:r>
+          <w:r>
+            <w:rPr>
+              <w:rFonts w:cs="Arial"/>
+              <w:b/>
+              <w:noProof/>
+              <w:sz w:val="17"/>
+              <w:szCs w:val="17"/>
+              <w:lang w:val="pt-BR"/>
+            </w:rPr>
+            <w:t>1</w:t>
+          </w:r>
+          <w:r>
+            <w:rPr>
+              <w:rFonts w:cs="Arial"/>
+              <w:b/>
+              <w:sz w:val="17"/>
+              <w:szCs w:val="17"/>
+              <w:lang w:val="pt-BR"/>
+            </w:rPr>
+            <w:fldChar w:fldCharType="end"/>
+          </w:r>
+          <w:r>
+            <w:rPr>
+              <w:rFonts w:cs="Arial"/>
+              <w:b/>
+              <w:sz w:val="17"/>
+              <w:szCs w:val="17"/>
+              <w:lang w:val="pt-BR"/>
+            </w:rPr>
+            <w:t>/</w:t>
+          </w:r>
+          <w:r>
+            <w:rPr>
+              <w:rFonts w:cs="Arial"/>
+              <w:b/>
+              <w:sz w:val="17"/>
+              <w:szCs w:val="17"/>
+              <w:lang w:val="pt-BR"/>
+            </w:rPr>
+            <w:fldChar w:fldCharType="begin"/>
+          </w:r>
+          <w:r>
+            <w:rPr>
+              <w:rFonts w:cs="Arial"/>
+              <w:b/>
+              <w:sz w:val="17"/>
+              <w:szCs w:val="17"/>
+              <w:lang w:val="pt-BR"/>
+            </w:rPr>
+            <w:instrText xml:space="preserve"> NUMPAGES   \* MERGEFORMAT </w:instrText>
+          </w:r>
+          <w:r>
+            <w:rPr>
+              <w:rFonts w:cs="Arial"/>
+              <w:b/>
+              <w:sz w:val="17"/>
+              <w:szCs w:val="17"/>
+              <w:lang w:val="pt-BR"/>
+            </w:rPr>
+            <w:fldChar w:fldCharType="separate"/>
+          </w:r>
+          <w:r>
+            <w:rPr>
+              <w:rFonts w:cs="Arial"/>
+              <w:b/>
+              <w:noProof/>
+              <w:sz w:val="17"/>
+              <w:szCs w:val="17"/>
+              <w:lang w:val="pt-BR"/>
+            </w:rPr>
+            <w:t>2</w:t>
+          </w:r>
+          <w:r>
+            <w:rPr>
+              <w:rFonts w:cs="Arial"/>
+              <w:b/>
+              <w:sz w:val="17"/>
+              <w:szCs w:val="17"/>
+              <w:lang w:val="pt-BR"/>
+            </w:rPr>
+            <w:fldChar w:fldCharType="end"/>
+          </w:r>
+        </w:p>
+      </w:tc>
+    </w:tr>
+  </w:tbl>
+  <w:p>
+    <w:pPr>
+      <w:pStyle w:val="Corpodetexto"/>
+    </w:pPr>
+  </w:p>
+</w:ftr>
+</file>
+
+<file path=word/footer3.xml><?xml version="1.0" encoding="utf-8"?>
+<w:ftr xmlns:wpc="http://schemas.microsoft.com/office/word/2010/wordprocessingCanvas" xmlns:cx="http://schemas.microsoft.com/office/drawing/2014/chartex" xmlns:cx1="http://schemas.microsoft.com/office/drawing/2015/9/8/chartex" xmlns:cx2="http://schemas.microsoft.com/office/drawing/2015/10/21/chartex" xmlns:cx3="http://schemas.microsoft.com/office/drawing/2016/5/9/chartex" xmlns:cx4="http://schemas.microsoft.com/office/drawing/2016/5/10/chartex" xmlns:cx5="http://schemas.microsoft.com/office/drawing/2016/5/11/chartex" xmlns:cx6="http://schemas.microsoft.com/office/drawing/2016/5/12/chartex" xmlns:cx7="http://schemas.microsoft.com/office/drawing/2016/5/13/chartex" xmlns:cx8="http://schemas.microsoft.com/office/drawing/2016/5/14/chartex" xmlns:mc="http://schemas.openxmlformats.org/markup-compatibility/2006" xmlns:aink="http://schemas.microsoft.com/office/drawing/2016/ink" xmlns:am3d="http://schemas.microsoft.com/office/drawing/2017/model3d" xmlns:o="urn:schemas-microsoft-com:office:office" xmlns:r="http://schemas.openxmlformats.org/officeDocument/2006/relationships" xmlns:m="http://schemas.openxmlformats.org/officeDocument/2006/math" xmlns:v="urn:schemas-microsoft-com:vml" xmlns:wp14="http://schemas.microsoft.com/office/word/2010/wordprocessingDrawing" xmlns:wp="http://schemas.openxmlformats.org/drawingml/2006/wordprocessingDrawing" xmlns:w10="urn:schemas-microsoft-com:office:word" xmlns:w="http://schemas.openxmlformats.org/wordprocessingml/2006/main" xmlns:w14="http://schemas.microsoft.com/office/word/2010/wordml" xmlns:w15="http://schemas.microsoft.com/office/word/2012/wordml" xmlns:w16cid="http://schemas.microsoft.com/office/word/2016/wordml/cid" xmlns:w16se="http://schemas.microsoft.com/office/word/2015/wordml/symex" xmlns:wpg="http://schemas.microsoft.com/office/word/2010/wordprocessingGroup" xmlns:wpi="http://schemas.microsoft.com/office/word/2010/wordprocessingInk" xmlns:wne="http://schemas.microsoft.com/office/word/2006/wordml" xmlns:wps="http://schemas.microsoft.com/office/word/2010/wordprocessingShape" mc:Ignorable="w14 w15 w16se w16cid wp14">
+  <w:p>
+    <w:pPr>
+      <w:pStyle w:val="Corpodetexto"/>
     </w:pPr>
     <w:r>
       <w:pict>
@@ -1829,124 +1802,63 @@
       </w:pict>
     </w:r>
   </w:p>
-  <w:p>
-    <w:pPr>
-      <w:pStyle w:val="Corpodetexto"/>
-      <w:spacing w:before="0" w:beforeAutospacing="0" w:after="0" w:afterAutospacing="0"/>
-    </w:pPr>
-  </w:p>
   <w:tbl>
     <w:tblPr>
       <w:tblStyle w:val="TableNormal"/>
-      <w:tblW w:w="9734" w:type="dxa"/>
+      <w:tblW w:w="5000" w:type="pct"/>
+      <w:tblBorders>
+        <w:top w:val="none" w:sz="0" w:space="0" w:color="auto"/>
+        <w:left w:val="none" w:sz="0" w:space="0" w:color="auto"/>
+        <w:bottom w:val="none" w:sz="0" w:space="0" w:color="auto"/>
+        <w:right w:val="none" w:sz="0" w:space="0" w:color="auto"/>
+        <w:insideH w:val="none" w:sz="0" w:space="0" w:color="auto"/>
+        <w:insideV w:val="none" w:sz="0" w:space="0" w:color="auto"/>
+      </w:tblBorders>
       <w:tblLook w:val="04A0" w:firstRow="1" w:lastRow="0" w:firstColumn="1" w:lastColumn="0" w:noHBand="0" w:noVBand="1"/>
     </w:tblPr>
     <w:tblGrid>
-      <w:gridCol w:w="3682"/>
-      <w:gridCol w:w="232"/>
-      <w:gridCol w:w="3619"/>
-      <w:gridCol w:w="236"/>
-      <w:gridCol w:w="893"/>
-      <w:gridCol w:w="232"/>
-      <w:gridCol w:w="840"/>
+      <w:gridCol w:w="4536"/>
+      <w:gridCol w:w="2439"/>
+      <w:gridCol w:w="2095"/>
     </w:tblGrid>
     <w:tr>
       <w:trPr>
-        <w:trHeight w:val="680"/>
+        <w:trHeight w:val="280"/>
       </w:trPr>
       <w:tc>
         <w:tcPr>
-          <w:tcW w:w="3708" w:type="dxa"/>
-          <w:tcBorders>
-            <w:top w:val="nil"/>
-            <w:left w:val="nil"/>
-            <w:bottom w:val="nil"/>
-            <w:right w:val="nil"/>
-          </w:tcBorders>
+          <w:tcW w:w="4531" w:type="dxa"/>
         </w:tcPr>
         <w:p>
           <w:pPr>
             <w:pStyle w:val="Rodap"/>
-            <w:spacing w:before="0" w:beforeAutospacing="0" w:afterAutospacing="0"/>
-            <w:rPr>
-              <w:rFonts w:cs="Arial"/>
-              <w:b/>
-              <w:bCs/>
-              <w:sz w:val="18"/>
-              <w:szCs w:val="18"/>
+            <w:jc w:val="left"/>
+            <w:rPr>
+              <w:i/>
+              <w:szCs w:val="20"/>
               <w:lang w:val="pt-BR"/>
             </w:rPr>
           </w:pPr>
           <w:r>
             <w:rPr>
-              <w:rFonts w:cs="Arial"/>
-              <w:b/>
-              <w:bCs/>
-              <w:sz w:val="18"/>
-              <w:szCs w:val="18"/>
-              <w:lang w:val="pt-BR"/>
-            </w:rPr>
-            <w:t>Felipe Figueiredo</w:t>
-          </w:r>
-        </w:p>
-        <w:p>
-          <w:pPr>
-            <w:pStyle w:val="Rodap"/>
-            <w:spacing w:before="0" w:beforeAutospacing="0" w:afterAutospacing="0"/>
-            <w:rPr>
-              <w:rFonts w:cs="Arial"/>
-              <w:b/>
-              <w:bCs/>
-              <w:sz w:val="18"/>
-              <w:szCs w:val="18"/>
-              <w:lang w:val="pt-BR"/>
-            </w:rPr>
-          </w:pPr>
-        </w:p>
-        <w:p>
-          <w:pPr>
-            <w:pStyle w:val="Rodap"/>
-            <w:spacing w:before="0" w:beforeAutospacing="0" w:afterAutospacing="0"/>
-            <w:rPr>
-              <w:rFonts w:ascii="Consolas" w:hAnsi="Consolas" w:cs="Arial"/>
-              <w:bCs/>
-              <w:sz w:val="18"/>
-              <w:szCs w:val="18"/>
-              <w:lang w:val="pt-BR"/>
-            </w:rPr>
-          </w:pPr>
-          <w:r>
-            <w:rPr>
-              <w:rFonts w:ascii="Consolas" w:hAnsi="Consolas" w:cs="Arial"/>
-              <w:bCs/>
-              <w:sz w:val="18"/>
-              <w:szCs w:val="18"/>
-              <w:lang w:val="pt-BR"/>
-            </w:rPr>
-            <w:t>prof.felipefigueiredo@gmail.com</w:t>
+              <w:i/>
+              <w:szCs w:val="20"/>
+              <w:lang w:val="pt-BR"/>
+            </w:rPr>
+            <w:t>Instituto de Tecnologia em Imunobiológicos</w:t>
           </w:r>
         </w:p>
       </w:tc>
       <w:tc>
         <w:tcPr>
-          <w:tcW w:w="138" w:type="dxa"/>
-          <w:tcBorders>
-            <w:top w:val="nil"/>
-            <w:left w:val="nil"/>
-            <w:bottom w:val="nil"/>
-            <w:right w:val="nil"/>
-          </w:tcBorders>
+          <w:tcW w:w="2436" w:type="dxa"/>
         </w:tcPr>
         <w:p>
           <w:pPr>
             <w:pStyle w:val="Rodap"/>
-            <w:spacing w:before="0" w:beforeAutospacing="0" w:afterAutospacing="0"/>
-            <w:rPr>
-              <w:rFonts w:cs="Arial"/>
+            <w:rPr>
               <w:b/>
-              <w:bCs/>
-              <w:sz w:val="18"/>
-              <w:szCs w:val="18"/>
+              <w:szCs w:val="20"/>
               <w:lang w:val="pt-BR"/>
             </w:rPr>
           </w:pPr>
@@ -1954,377 +1866,160 @@
       </w:tc>
       <w:tc>
         <w:tcPr>
-          <w:tcW w:w="3671" w:type="dxa"/>
-          <w:tcBorders>
-            <w:top w:val="nil"/>
-            <w:left w:val="nil"/>
-            <w:bottom w:val="nil"/>
-            <w:right w:val="nil"/>
-          </w:tcBorders>
+          <w:tcW w:w="2093" w:type="dxa"/>
+        </w:tcPr>
+        <w:sdt>
+          <w:sdtPr>
+            <w:rPr>
+              <w:szCs w:val="20"/>
+            </w:rPr>
+            <w:id w:val="83808140"/>
+            <w:docPartObj>
+              <w:docPartGallery w:val="Page Numbers (Top of Page)"/>
+              <w:docPartUnique/>
+            </w:docPartObj>
+          </w:sdtPr>
+          <w:sdtEndPr/>
+          <w:sdtContent>
+            <w:p>
+              <w:pPr>
+                <w:rPr>
+                  <w:szCs w:val="20"/>
+                </w:rPr>
+              </w:pPr>
+              <w:r>
+                <w:rPr>
+                  <w:szCs w:val="20"/>
+                </w:rPr>
+                <w:fldChar w:fldCharType="begin"/>
+              </w:r>
+              <w:r>
+                <w:rPr>
+                  <w:szCs w:val="20"/>
+                </w:rPr>
+                <w:instrText>PAGE</w:instrText>
+              </w:r>
+              <w:r>
+                <w:rPr>
+                  <w:szCs w:val="20"/>
+                </w:rPr>
+                <w:fldChar w:fldCharType="separate"/>
+              </w:r>
+              <w:r>
+                <w:rPr>
+                  <w:noProof/>
+                  <w:szCs w:val="20"/>
+                </w:rPr>
+                <w:t>1</w:t>
+              </w:r>
+              <w:r>
+                <w:rPr>
+                  <w:szCs w:val="20"/>
+                </w:rPr>
+                <w:fldChar w:fldCharType="end"/>
+              </w:r>
+              <w:r>
+                <w:rPr>
+                  <w:szCs w:val="20"/>
+                  <w:lang w:val="pt-BR"/>
+                </w:rPr>
+                <w:t>/</w:t>
+              </w:r>
+              <w:r>
+                <w:rPr>
+                  <w:szCs w:val="20"/>
+                </w:rPr>
+                <w:fldChar w:fldCharType="begin"/>
+              </w:r>
+              <w:r>
+                <w:rPr>
+                  <w:szCs w:val="20"/>
+                </w:rPr>
+                <w:instrText>NUMPAGES</w:instrText>
+              </w:r>
+              <w:r>
+                <w:rPr>
+                  <w:szCs w:val="20"/>
+                </w:rPr>
+                <w:fldChar w:fldCharType="separate"/>
+              </w:r>
+              <w:r>
+                <w:rPr>
+                  <w:noProof/>
+                  <w:szCs w:val="20"/>
+                </w:rPr>
+                <w:t>1</w:t>
+              </w:r>
+              <w:r>
+                <w:rPr>
+                  <w:szCs w:val="20"/>
+                </w:rPr>
+                <w:fldChar w:fldCharType="end"/>
+              </w:r>
+            </w:p>
+          </w:sdtContent>
+        </w:sdt>
+      </w:tc>
+    </w:tr>
+    <w:tr>
+      <w:trPr>
+        <w:trHeight w:val="280"/>
+      </w:trPr>
+      <w:tc>
+        <w:tcPr>
+          <w:tcW w:w="4531" w:type="dxa"/>
         </w:tcPr>
         <w:p>
           <w:pPr>
             <w:pStyle w:val="Rodap"/>
-            <w:spacing w:before="0" w:beforeAutospacing="0" w:afterAutospacing="0"/>
-            <w:rPr>
-              <w:rFonts w:cs="Arial"/>
-              <w:b/>
-              <w:bCs/>
-              <w:sz w:val="18"/>
-              <w:szCs w:val="18"/>
+            <w:jc w:val="left"/>
+            <w:rPr>
+              <w:i/>
+              <w:szCs w:val="20"/>
               <w:lang w:val="pt-BR"/>
             </w:rPr>
           </w:pPr>
           <w:r>
             <w:rPr>
-              <w:rFonts w:cs="Arial"/>
-              <w:b/>
-              <w:bCs/>
-              <w:sz w:val="18"/>
-              <w:szCs w:val="18"/>
-              <w:lang w:val="pt-BR"/>
-            </w:rPr>
-            <w:t>Consultoria em Bioestatística</w:t>
-          </w:r>
-        </w:p>
-        <w:p>
-          <w:pPr>
-            <w:pStyle w:val="Rodap"/>
-            <w:spacing w:before="0" w:beforeAutospacing="0" w:afterAutospacing="0"/>
-            <w:rPr>
-              <w:rFonts w:cs="Arial"/>
-              <w:b/>
-              <w:bCs/>
-              <w:sz w:val="18"/>
-              <w:szCs w:val="18"/>
-              <w:lang w:val="pt-BR"/>
-            </w:rPr>
-          </w:pPr>
-        </w:p>
-        <w:p>
-          <w:pPr>
-            <w:pStyle w:val="Rodap"/>
-            <w:spacing w:before="0" w:beforeAutospacing="0" w:afterAutospacing="0"/>
-            <w:rPr>
-              <w:rFonts w:ascii="Consolas" w:hAnsi="Consolas" w:cs="Arial"/>
-              <w:bCs/>
-              <w:sz w:val="18"/>
-              <w:szCs w:val="18"/>
-              <w:lang w:val="pt-BR"/>
-            </w:rPr>
-          </w:pPr>
-          <w:r>
-            <w:rPr>
-              <w:rFonts w:ascii="Consolas" w:hAnsi="Consolas" w:cs="Arial"/>
-              <w:bCs/>
-              <w:sz w:val="18"/>
-              <w:szCs w:val="18"/>
-              <w:lang w:val="pt-BR"/>
-            </w:rPr>
-            <w:t>https://github.com/philsf-biostat/</w:t>
+              <w:i/>
+              <w:szCs w:val="20"/>
+              <w:lang w:val="pt-BR"/>
+            </w:rPr>
+            <w:t>Laboratório de Tecnologia Virológica</w:t>
           </w:r>
         </w:p>
       </w:tc>
       <w:tc>
         <w:tcPr>
-          <w:tcW w:w="236" w:type="dxa"/>
-          <w:tcBorders>
-            <w:top w:val="nil"/>
-            <w:left w:val="nil"/>
-            <w:bottom w:val="nil"/>
-            <w:right w:val="nil"/>
-          </w:tcBorders>
+          <w:tcW w:w="2436" w:type="dxa"/>
         </w:tcPr>
         <w:p>
           <w:pPr>
             <w:pStyle w:val="Rodap"/>
-            <w:spacing w:before="0" w:beforeAutospacing="0" w:afterAutospacing="0"/>
-            <w:rPr>
-              <w:rFonts w:cs="Arial"/>
+            <w:rPr>
               <w:b/>
-              <w:bCs/>
-              <w:sz w:val="18"/>
-              <w:szCs w:val="18"/>
-              <w:lang w:val="pt-BR"/>
+              <w:szCs w:val="20"/>
             </w:rPr>
           </w:pPr>
         </w:p>
       </w:tc>
       <w:tc>
         <w:tcPr>
-          <w:tcW w:w="912" w:type="dxa"/>
-          <w:tcBorders>
-            <w:top w:val="nil"/>
-            <w:left w:val="nil"/>
-            <w:bottom w:val="nil"/>
-            <w:right w:val="nil"/>
-          </w:tcBorders>
-          <w:hideMark/>
+          <w:tcW w:w="2093" w:type="dxa"/>
         </w:tcPr>
         <w:p>
           <w:pPr>
-            <w:pStyle w:val="Cabealho"/>
-            <w:spacing w:before="0" w:beforeAutospacing="0" w:afterAutospacing="0"/>
-            <w:rPr>
-              <w:rFonts w:cs="Arial"/>
+            <w:rPr>
               <w:b/>
-              <w:bCs/>
-              <w:sz w:val="18"/>
-              <w:szCs w:val="18"/>
-              <w:lang w:val="pt-BR"/>
+              <w:szCs w:val="20"/>
             </w:rPr>
           </w:pPr>
           <w:r>
             <w:rPr>
-              <w:rFonts w:cs="Arial"/>
               <w:b/>
-              <w:bCs/>
-              <w:sz w:val="18"/>
-              <w:szCs w:val="18"/>
-              <w:lang w:val="pt-BR"/>
-            </w:rPr>
-            <w:t>Ano</w:t>
-          </w:r>
-        </w:p>
-        <w:p>
-          <w:pPr>
-            <w:pStyle w:val="Cabealho"/>
-            <w:spacing w:before="0" w:beforeAutospacing="0" w:afterAutospacing="0"/>
-            <w:rPr>
-              <w:rFonts w:cs="Arial"/>
-              <w:b/>
-              <w:bCs/>
-              <w:sz w:val="18"/>
-              <w:szCs w:val="18"/>
-              <w:lang w:val="pt-BR"/>
-            </w:rPr>
-          </w:pPr>
-        </w:p>
-        <w:p>
-          <w:pPr>
-            <w:pStyle w:val="Cabealho"/>
-            <w:spacing w:before="0" w:beforeAutospacing="0" w:afterAutospacing="0"/>
-            <w:rPr>
-              <w:rFonts w:cs="Arial"/>
-              <w:bCs/>
-              <w:sz w:val="18"/>
-              <w:szCs w:val="18"/>
-              <w:lang w:val="pt-BR"/>
-            </w:rPr>
-          </w:pPr>
-          <w:proofErr w:type="spellStart"/>
-          <w:r>
-            <w:rPr>
-              <w:rFonts w:cs="Arial"/>
-              <w:bCs/>
-              <w:sz w:val="18"/>
-              <w:szCs w:val="18"/>
-              <w:lang w:val="pt-BR"/>
-            </w:rPr>
-            <w:t>xxxx</w:t>
-          </w:r>
-          <w:proofErr w:type="spellEnd"/>
-        </w:p>
-      </w:tc>
-      <w:tc>
-        <w:tcPr>
-          <w:tcW w:w="228" w:type="dxa"/>
-          <w:tcBorders>
-            <w:top w:val="nil"/>
-            <w:left w:val="nil"/>
-            <w:bottom w:val="nil"/>
-            <w:right w:val="nil"/>
-          </w:tcBorders>
-        </w:tcPr>
-        <w:p>
-          <w:pPr>
-            <w:pStyle w:val="Cabealho"/>
-            <w:spacing w:before="0" w:beforeAutospacing="0" w:afterAutospacing="0"/>
-            <w:rPr>
-              <w:rFonts w:cs="Arial"/>
-              <w:b/>
-              <w:bCs/>
-              <w:sz w:val="18"/>
-              <w:szCs w:val="18"/>
-              <w:lang w:val="pt-BR"/>
-            </w:rPr>
-          </w:pPr>
-        </w:p>
-      </w:tc>
-      <w:tc>
-        <w:tcPr>
-          <w:tcW w:w="841" w:type="dxa"/>
-          <w:tcBorders>
-            <w:top w:val="nil"/>
-            <w:left w:val="nil"/>
-            <w:bottom w:val="nil"/>
-            <w:right w:val="nil"/>
-          </w:tcBorders>
-          <w:hideMark/>
-        </w:tcPr>
-        <w:p>
-          <w:pPr>
-            <w:pStyle w:val="Rodap"/>
-            <w:spacing w:before="0" w:beforeAutospacing="0" w:afterAutospacing="0"/>
-            <w:rPr>
-              <w:rFonts w:cs="Arial"/>
-              <w:b/>
-              <w:bCs/>
-              <w:sz w:val="18"/>
-              <w:szCs w:val="18"/>
-              <w:lang w:val="pt-BR"/>
-            </w:rPr>
-          </w:pPr>
-          <w:r>
-            <w:rPr>
-              <w:rFonts w:cs="Arial"/>
-              <w:b/>
-              <w:bCs/>
-              <w:sz w:val="18"/>
-              <w:szCs w:val="18"/>
-              <w:lang w:val="pt-BR"/>
-            </w:rPr>
-            <w:t>Página</w:t>
-          </w:r>
-        </w:p>
-        <w:p>
-          <w:pPr>
-            <w:pStyle w:val="Rodap"/>
-            <w:spacing w:before="0" w:beforeAutospacing="0" w:afterAutospacing="0"/>
-            <w:rPr>
-              <w:rFonts w:cs="Arial"/>
-              <w:b/>
-              <w:bCs/>
-              <w:sz w:val="18"/>
-              <w:szCs w:val="18"/>
-              <w:lang w:val="pt-BR"/>
-            </w:rPr>
-          </w:pPr>
-        </w:p>
-        <w:p>
-          <w:pPr>
-            <w:pStyle w:val="Rodap"/>
-            <w:spacing w:before="0" w:beforeAutospacing="0" w:afterAutospacing="0"/>
-            <w:rPr>
-              <w:rFonts w:cs="Arial"/>
-              <w:b/>
-              <w:bCs/>
-              <w:sz w:val="18"/>
-              <w:szCs w:val="18"/>
-              <w:lang w:val="pt-BR"/>
-            </w:rPr>
-          </w:pPr>
-          <w:r>
-            <w:rPr>
-              <w:rFonts w:cs="Arial"/>
-              <w:b/>
-              <w:sz w:val="18"/>
-              <w:szCs w:val="18"/>
-              <w:lang w:val="pt-BR"/>
-            </w:rPr>
-            <w:fldChar w:fldCharType="begin"/>
-          </w:r>
-          <w:r>
-            <w:rPr>
-              <w:rFonts w:cs="Arial"/>
-              <w:b/>
-              <w:sz w:val="18"/>
-              <w:szCs w:val="18"/>
-              <w:lang w:val="pt-BR"/>
-            </w:rPr>
-            <w:instrText xml:space="preserve"> PAGE   \* MERGEFORMAT </w:instrText>
-          </w:r>
-          <w:r>
-            <w:rPr>
-              <w:rFonts w:cs="Arial"/>
-              <w:b/>
-              <w:sz w:val="18"/>
-              <w:szCs w:val="18"/>
-              <w:lang w:val="pt-BR"/>
-            </w:rPr>
-            <w:fldChar w:fldCharType="separate"/>
-          </w:r>
-          <w:r>
-            <w:rPr>
-              <w:rFonts w:cs="Arial"/>
-              <w:b/>
-              <w:noProof/>
-              <w:sz w:val="18"/>
-              <w:szCs w:val="18"/>
-              <w:lang w:val="pt-BR"/>
-            </w:rPr>
-            <w:t>1</w:t>
-          </w:r>
-          <w:r>
-            <w:rPr>
-              <w:rFonts w:cs="Arial"/>
-              <w:b/>
-              <w:sz w:val="18"/>
-              <w:szCs w:val="18"/>
-              <w:lang w:val="pt-BR"/>
-            </w:rPr>
-            <w:fldChar w:fldCharType="end"/>
-          </w:r>
-          <w:r>
-            <w:rPr>
-              <w:rFonts w:cs="Arial"/>
-              <w:b/>
-              <w:sz w:val="18"/>
-              <w:szCs w:val="18"/>
-              <w:lang w:val="pt-BR"/>
-            </w:rPr>
-            <w:t>/</w:t>
-          </w:r>
-          <w:r>
-            <w:rPr>
-              <w:rFonts w:cs="Arial"/>
-              <w:b/>
-              <w:sz w:val="18"/>
-              <w:szCs w:val="18"/>
-              <w:lang w:val="pt-BR"/>
-            </w:rPr>
-            <w:fldChar w:fldCharType="begin"/>
-          </w:r>
-          <w:r>
-            <w:rPr>
-              <w:rFonts w:cs="Arial"/>
-              <w:b/>
-              <w:sz w:val="18"/>
-              <w:szCs w:val="18"/>
-              <w:lang w:val="pt-BR"/>
-            </w:rPr>
-            <w:instrText xml:space="preserve"> NUMPAGES   \* MERGEFORMAT </w:instrText>
-          </w:r>
-          <w:r>
-            <w:rPr>
-              <w:rFonts w:cs="Arial"/>
-              <w:b/>
-              <w:sz w:val="18"/>
-              <w:szCs w:val="18"/>
-              <w:lang w:val="pt-BR"/>
-            </w:rPr>
-            <w:fldChar w:fldCharType="separate"/>
-          </w:r>
-          <w:r>
-            <w:rPr>
-              <w:rFonts w:cs="Arial"/>
-              <w:b/>
-              <w:noProof/>
-              <w:sz w:val="18"/>
-              <w:szCs w:val="18"/>
-              <w:lang w:val="pt-BR"/>
-            </w:rPr>
-            <w:t>2</w:t>
-          </w:r>
-          <w:r>
-            <w:rPr>
-              <w:rFonts w:cs="Arial"/>
-              <w:b/>
-              <w:sz w:val="18"/>
-              <w:szCs w:val="18"/>
-              <w:lang w:val="pt-BR"/>
-            </w:rPr>
-            <w:fldChar w:fldCharType="end"/>
+              <w:szCs w:val="20"/>
+            </w:rPr>
+            <w:t>CONFIDENTIAL</w:t>
           </w:r>
         </w:p>
       </w:tc>
@@ -2359,10 +2054,21 @@
 
 <file path=word/header1.xml><?xml version="1.0" encoding="utf-8"?>
 <w:hdr xmlns:wpc="http://schemas.microsoft.com/office/word/2010/wordprocessingCanvas" xmlns:cx="http://schemas.microsoft.com/office/drawing/2014/chartex" xmlns:cx1="http://schemas.microsoft.com/office/drawing/2015/9/8/chartex" xmlns:cx2="http://schemas.microsoft.com/office/drawing/2015/10/21/chartex" xmlns:cx3="http://schemas.microsoft.com/office/drawing/2016/5/9/chartex" xmlns:cx4="http://schemas.microsoft.com/office/drawing/2016/5/10/chartex" xmlns:cx5="http://schemas.microsoft.com/office/drawing/2016/5/11/chartex" xmlns:cx6="http://schemas.microsoft.com/office/drawing/2016/5/12/chartex" xmlns:cx7="http://schemas.microsoft.com/office/drawing/2016/5/13/chartex" xmlns:cx8="http://schemas.microsoft.com/office/drawing/2016/5/14/chartex" xmlns:mc="http://schemas.openxmlformats.org/markup-compatibility/2006" xmlns:aink="http://schemas.microsoft.com/office/drawing/2016/ink" xmlns:am3d="http://schemas.microsoft.com/office/drawing/2017/model3d" xmlns:o="urn:schemas-microsoft-com:office:office" xmlns:r="http://schemas.openxmlformats.org/officeDocument/2006/relationships" xmlns:m="http://schemas.openxmlformats.org/officeDocument/2006/math" xmlns:v="urn:schemas-microsoft-com:vml" xmlns:wp14="http://schemas.microsoft.com/office/word/2010/wordprocessingDrawing" xmlns:wp="http://schemas.openxmlformats.org/drawingml/2006/wordprocessingDrawing" xmlns:w10="urn:schemas-microsoft-com:office:word" xmlns:w="http://schemas.openxmlformats.org/wordprocessingml/2006/main" xmlns:w14="http://schemas.microsoft.com/office/word/2010/wordml" xmlns:w15="http://schemas.microsoft.com/office/word/2012/wordml" xmlns:w16cid="http://schemas.microsoft.com/office/word/2016/wordml/cid" xmlns:w16se="http://schemas.microsoft.com/office/word/2015/wordml/symex" xmlns:wpg="http://schemas.microsoft.com/office/word/2010/wordprocessingGroup" xmlns:wpi="http://schemas.microsoft.com/office/word/2010/wordprocessingInk" xmlns:wne="http://schemas.microsoft.com/office/word/2006/wordml" xmlns:wps="http://schemas.microsoft.com/office/word/2010/wordprocessingShape" mc:Ignorable="w14 w15 w16se w16cid wp14">
+  <w:p>
+    <w:pPr>
+      <w:pStyle w:val="Cabealho"/>
+    </w:pPr>
+  </w:p>
+</w:hdr>
+</file>
+
+<file path=word/header2.xml><?xml version="1.0" encoding="utf-8"?>
+<w:hdr xmlns:wpc="http://schemas.microsoft.com/office/word/2010/wordprocessingCanvas" xmlns:cx="http://schemas.microsoft.com/office/drawing/2014/chartex" xmlns:cx1="http://schemas.microsoft.com/office/drawing/2015/9/8/chartex" xmlns:cx2="http://schemas.microsoft.com/office/drawing/2015/10/21/chartex" xmlns:cx3="http://schemas.microsoft.com/office/drawing/2016/5/9/chartex" xmlns:cx4="http://schemas.microsoft.com/office/drawing/2016/5/10/chartex" xmlns:cx5="http://schemas.microsoft.com/office/drawing/2016/5/11/chartex" xmlns:cx6="http://schemas.microsoft.com/office/drawing/2016/5/12/chartex" xmlns:cx7="http://schemas.microsoft.com/office/drawing/2016/5/13/chartex" xmlns:cx8="http://schemas.microsoft.com/office/drawing/2016/5/14/chartex" xmlns:mc="http://schemas.openxmlformats.org/markup-compatibility/2006" xmlns:aink="http://schemas.microsoft.com/office/drawing/2016/ink" xmlns:am3d="http://schemas.microsoft.com/office/drawing/2017/model3d" xmlns:o="urn:schemas-microsoft-com:office:office" xmlns:r="http://schemas.openxmlformats.org/officeDocument/2006/relationships" xmlns:m="http://schemas.openxmlformats.org/officeDocument/2006/math" xmlns:v="urn:schemas-microsoft-com:vml" xmlns:wp14="http://schemas.microsoft.com/office/word/2010/wordprocessingDrawing" xmlns:wp="http://schemas.openxmlformats.org/drawingml/2006/wordprocessingDrawing" xmlns:w10="urn:schemas-microsoft-com:office:word" xmlns:w="http://schemas.openxmlformats.org/wordprocessingml/2006/main" xmlns:w14="http://schemas.microsoft.com/office/word/2010/wordml" xmlns:w15="http://schemas.microsoft.com/office/word/2012/wordml" xmlns:w16cid="http://schemas.microsoft.com/office/word/2016/wordml/cid" xmlns:w16se="http://schemas.microsoft.com/office/word/2015/wordml/symex" xmlns:wpg="http://schemas.microsoft.com/office/word/2010/wordprocessingGroup" xmlns:wpi="http://schemas.microsoft.com/office/word/2010/wordprocessingInk" xmlns:wne="http://schemas.microsoft.com/office/word/2006/wordml" xmlns:wps="http://schemas.microsoft.com/office/word/2010/wordprocessingShape" mc:Ignorable="w14 w15 w16se w16cid wp14">
   <w:tbl>
     <w:tblPr>
-      <w:tblStyle w:val="TableNormal"/>
+      <w:tblStyle w:val="Tabelacomgrade"/>
       <w:tblW w:w="5000" w:type="pct"/>
+      <w:jc w:val="center"/>
       <w:tblBorders>
         <w:top w:val="none" w:sz="0" w:space="0" w:color="auto"/>
         <w:left w:val="none" w:sz="0" w:space="0" w:color="auto"/>
@@ -2378,90 +2084,69 @@
     </w:tblGrid>
     <w:tr>
       <w:trPr>
-        <w:trHeight w:val="20"/>
+        <w:trHeight w:val="964"/>
+        <w:jc w:val="center"/>
       </w:trPr>
       <w:tc>
         <w:tcPr>
-          <w:tcW w:w="9638" w:type="dxa"/>
+          <w:tcW w:w="9070" w:type="dxa"/>
+          <w:vAlign w:val="center"/>
         </w:tcPr>
         <w:p>
           <w:pPr>
             <w:pStyle w:val="Cabealho"/>
-            <w:spacing w:before="0" w:beforeAutospacing="0" w:afterAutospacing="0"/>
+            <w:jc w:val="center"/>
             <w:rPr>
               <w:b/>
-              <w:sz w:val="20"/>
-              <w:szCs w:val="20"/>
               <w:lang w:val="pt-BR"/>
             </w:rPr>
           </w:pPr>
           <w:r>
             <w:rPr>
               <w:b/>
-              <w:sz w:val="20"/>
-              <w:szCs w:val="20"/>
-              <w:lang w:val="pt-BR"/>
-            </w:rPr>
-            <w:t xml:space="preserve">Consultoria em </w:t>
-          </w:r>
-          <w:r>
-            <w:rPr>
-              <w:b/>
-              <w:sz w:val="20"/>
-              <w:szCs w:val="20"/>
-              <w:lang w:val="pt-BR"/>
-            </w:rPr>
-            <w:t>Bioestatística</w:t>
+              <w:lang w:val="pt-BR"/>
+            </w:rPr>
+            <w:t>Relatório de Análise de Dados</w:t>
           </w:r>
         </w:p>
         <w:p>
           <w:pPr>
             <w:pStyle w:val="Cabealho"/>
-            <w:spacing w:before="0" w:beforeAutospacing="0" w:afterAutospacing="0"/>
-            <w:rPr>
-              <w:sz w:val="20"/>
-              <w:szCs w:val="20"/>
-              <w:lang w:val="pt-BR"/>
-            </w:rPr>
-          </w:pPr>
-        </w:p>
-        <w:p>
-          <w:pPr>
-            <w:pStyle w:val="Cabealho"/>
-            <w:spacing w:before="0" w:beforeAutospacing="0" w:afterAutospacing="0"/>
-            <w:rPr>
-              <w:sz w:val="20"/>
-              <w:szCs w:val="20"/>
+            <w:jc w:val="center"/>
+            <w:rPr>
               <w:lang w:val="pt-BR"/>
             </w:rPr>
           </w:pPr>
           <w:r>
             <w:rPr>
-              <w:sz w:val="20"/>
-              <w:szCs w:val="20"/>
-              <w:lang w:val="pt-BR"/>
-            </w:rPr>
-            <w:t>Felipe Figueiredo</w:t>
+              <w:lang w:val="pt-BR"/>
+            </w:rPr>
+            <w:t>Consultoria de Bioestat</w:t>
+          </w:r>
+          <w:r>
+            <w:rPr>
+              <w:lang w:val="pt-BR"/>
+            </w:rPr>
+            <w:t>ística</w:t>
           </w:r>
         </w:p>
       </w:tc>
     </w:tr>
     <w:tr>
       <w:trPr>
-        <w:trHeight w:hRule="exact" w:val="113"/>
+        <w:jc w:val="center"/>
       </w:trPr>
       <w:tc>
         <w:tcPr>
-          <w:tcW w:w="9638" w:type="dxa"/>
+          <w:tcW w:w="9070" w:type="dxa"/>
+          <w:vAlign w:val="center"/>
         </w:tcPr>
         <w:p>
           <w:pPr>
             <w:pStyle w:val="Cabealho"/>
-            <w:spacing w:before="0" w:beforeAutospacing="0" w:afterAutospacing="0"/>
+            <w:jc w:val="center"/>
             <w:rPr>
               <w:noProof/>
-              <w:sz w:val="20"/>
-              <w:szCs w:val="20"/>
               <w:lang w:val="pt-BR"/>
             </w:rPr>
           </w:pPr>
@@ -2470,18 +2155,19 @@
     </w:tr>
     <w:tr>
       <w:trPr>
-        <w:trHeight w:val="170"/>
+        <w:jc w:val="center"/>
       </w:trPr>
       <w:tc>
         <w:tcPr>
-          <w:tcW w:w="9638" w:type="dxa"/>
+          <w:tcW w:w="9070" w:type="dxa"/>
+          <w:vAlign w:val="center"/>
         </w:tcPr>
         <w:p>
           <w:pPr>
-            <w:spacing w:before="0" w:beforeAutospacing="0" w:after="0" w:afterAutospacing="0"/>
-            <w:rPr>
-              <w:sz w:val="20"/>
-              <w:szCs w:val="20"/>
+            <w:jc w:val="center"/>
+            <w:rPr>
+              <w:b/>
+              <w:noProof/>
               <w:lang w:val="pt-BR"/>
             </w:rPr>
           </w:pPr>
@@ -2489,11 +2175,17 @@
             <w:rPr>
               <w:b/>
               <w:noProof/>
-              <w:sz w:val="20"/>
-              <w:szCs w:val="20"/>
-              <w:lang w:val="pt-BR"/>
-            </w:rPr>
-            <w:t>https://github.com/philsf-biostat/analise_dados_FP_2017</w:t>
+              <w:lang w:val="pt-BR"/>
+            </w:rPr>
+            <w:t>https://github.com/philsf-biostat/analise_dados_</w:t>
+          </w:r>
+          <w:r>
+            <w:rPr>
+              <w:b/>
+              <w:noProof/>
+              <w:lang w:val="pt-BR"/>
+            </w:rPr>
+            <w:t>FP_2017</w:t>
           </w:r>
         </w:p>
       </w:tc>
@@ -2501,17 +2193,11 @@
   </w:tbl>
   <w:p>
     <w:pPr>
-      <w:spacing w:before="0" w:beforeAutospacing="0" w:after="0" w:afterAutospacing="0"/>
-      <w:rPr>
-        <w:lang w:val="pt-BR"/>
-      </w:rPr>
+      <w:spacing w:before="0" w:beforeAutospacing="0"/>
     </w:pPr>
     <w:sdt>
       <w:sdtPr>
-        <w:rPr>
-          <w:lang w:val="pt-BR"/>
-        </w:rPr>
-        <w:id w:val="515971103"/>
+        <w:id w:val="-590941648"/>
         <w:docPartObj>
           <w:docPartGallery w:val="Watermarks"/>
           <w:docPartUnique/>
@@ -2520,9 +2206,6 @@
       <w:sdtEndPr/>
       <w:sdtContent>
         <w:r>
-          <w:rPr>
-            <w:lang w:val="pt-BR"/>
-          </w:rPr>
           <w:pict>
             <v:shapetype id="_x0000_t136" coordsize="21600,21600" o:spt="136" adj="10800" path="m@7,l@8,m@5,21600l@6,21600e">
               <v:formulas>
@@ -2548,7 +2231,7 @@
               </v:handles>
               <o:lock v:ext="edit" text="t" shapetype="t"/>
             </v:shapetype>
-            <v:shape id="PowerPlusWaterMarkObject357831064" o:spid="_x0000_s2066" type="#_x0000_t136" style="position:absolute;margin-left:0;margin-top:0;width:412.4pt;height:247.45pt;rotation:315;z-index:-251658752;mso-position-horizontal:center;mso-position-horizontal-relative:margin;mso-position-vertical:center;mso-position-vertical-relative:margin" o:allowincell="f" fillcolor="silver" stroked="f">
+            <v:shape id="PowerPlusWaterMarkObject357831064" o:spid="_x0000_s2056" type="#_x0000_t136" style="position:absolute;margin-left:0;margin-top:0;width:412.4pt;height:247.45pt;rotation:315;z-index:-251658240;mso-position-horizontal:center;mso-position-horizontal-relative:margin;mso-position-vertical:center;mso-position-vertical-relative:margin" o:allowincell="f" fillcolor="silver" stroked="f">
               <v:fill opacity=".5"/>
               <v:textpath style="font-family:&quot;calibri&quot;;font-size:1pt" string="RASCUNHO"/>
               <w10:wrap anchorx="margin" anchory="margin"/>
@@ -2558,30 +2241,19 @@
       </w:sdtContent>
     </w:sdt>
     <w:r>
-      <w:rPr>
-        <w:lang w:val="pt-BR"/>
-      </w:rPr>
       <w:pict>
-        <v:rect id="_x0000_i1025" style="width:425.2pt;height:1.5pt" o:hralign="center" o:hrstd="t" o:hr="t" fillcolor="#a0a0a0" stroked="f"/>
+        <v:rect id="_x0000_i1036" style="width:425.2pt;height:1.5pt" o:hralign="center" o:hrstd="t" o:hr="t" fillcolor="#a0a0a0" stroked="f"/>
       </w:pict>
     </w:r>
-  </w:p>
-  <w:p>
-    <w:pPr>
-      <w:spacing w:before="0" w:beforeAutospacing="0" w:after="0" w:afterAutospacing="0"/>
-      <w:rPr>
-        <w:lang w:val="pt-BR"/>
-      </w:rPr>
-    </w:pPr>
   </w:p>
 </w:hdr>
 </file>
 
-<file path=word/header2.xml><?xml version="1.0" encoding="utf-8"?>
+<file path=word/header3.xml><?xml version="1.0" encoding="utf-8"?>
 <w:hdr xmlns:wpc="http://schemas.microsoft.com/office/word/2010/wordprocessingCanvas" xmlns:cx="http://schemas.microsoft.com/office/drawing/2014/chartex" xmlns:cx1="http://schemas.microsoft.com/office/drawing/2015/9/8/chartex" xmlns:cx2="http://schemas.microsoft.com/office/drawing/2015/10/21/chartex" xmlns:cx3="http://schemas.microsoft.com/office/drawing/2016/5/9/chartex" xmlns:cx4="http://schemas.microsoft.com/office/drawing/2016/5/10/chartex" xmlns:cx5="http://schemas.microsoft.com/office/drawing/2016/5/11/chartex" xmlns:cx6="http://schemas.microsoft.com/office/drawing/2016/5/12/chartex" xmlns:cx7="http://schemas.microsoft.com/office/drawing/2016/5/13/chartex" xmlns:cx8="http://schemas.microsoft.com/office/drawing/2016/5/14/chartex" xmlns:mc="http://schemas.openxmlformats.org/markup-compatibility/2006" xmlns:aink="http://schemas.microsoft.com/office/drawing/2016/ink" xmlns:am3d="http://schemas.microsoft.com/office/drawing/2017/model3d" xmlns:o="urn:schemas-microsoft-com:office:office" xmlns:r="http://schemas.openxmlformats.org/officeDocument/2006/relationships" xmlns:m="http://schemas.openxmlformats.org/officeDocument/2006/math" xmlns:v="urn:schemas-microsoft-com:vml" xmlns:wp14="http://schemas.microsoft.com/office/word/2010/wordprocessingDrawing" xmlns:wp="http://schemas.openxmlformats.org/drawingml/2006/wordprocessingDrawing" xmlns:w10="urn:schemas-microsoft-com:office:word" xmlns:w="http://schemas.openxmlformats.org/wordprocessingml/2006/main" xmlns:w14="http://schemas.microsoft.com/office/word/2010/wordml" xmlns:w15="http://schemas.microsoft.com/office/word/2012/wordml" xmlns:w16cid="http://schemas.microsoft.com/office/word/2016/wordml/cid" xmlns:w16se="http://schemas.microsoft.com/office/word/2015/wordml/symex" xmlns:wpg="http://schemas.microsoft.com/office/word/2010/wordprocessingGroup" xmlns:wpi="http://schemas.microsoft.com/office/word/2010/wordprocessingInk" xmlns:wne="http://schemas.microsoft.com/office/word/2006/wordml" xmlns:wps="http://schemas.microsoft.com/office/word/2010/wordprocessingShape" mc:Ignorable="w14 w15 w16se w16cid wp14">
   <w:tbl>
     <w:tblPr>
-      <w:tblStyle w:val="TableNormal"/>
+      <w:tblStyle w:val="Tabelacomgrade"/>
       <w:tblW w:w="5000" w:type="pct"/>
       <w:tblBorders>
         <w:top w:val="none" w:sz="0" w:space="0" w:color="auto"/>
@@ -2594,74 +2266,120 @@
       <w:tblLook w:val="04A0" w:firstRow="1" w:lastRow="0" w:firstColumn="1" w:lastColumn="0" w:noHBand="0" w:noVBand="1"/>
     </w:tblPr>
     <w:tblGrid>
-      <w:gridCol w:w="9638"/>
+      <w:gridCol w:w="9070"/>
     </w:tblGrid>
     <w:tr>
-      <w:trPr>
-        <w:trHeight w:val="794"/>
-      </w:trPr>
       <w:tc>
         <w:tcPr>
-          <w:tcW w:w="9638" w:type="dxa"/>
+          <w:tcW w:w="9070" w:type="dxa"/>
+          <w:vAlign w:val="center"/>
         </w:tcPr>
         <w:p>
           <w:pPr>
             <w:pStyle w:val="Cabealho"/>
-            <w:spacing w:before="0" w:beforeAutospacing="0" w:afterAutospacing="0"/>
-            <w:rPr>
-              <w:b/>
-              <w:lang w:val="pt-BR"/>
-            </w:rPr>
+            <w:jc w:val="center"/>
           </w:pPr>
           <w:r>
             <w:rPr>
-              <w:b/>
-              <w:lang w:val="pt-BR"/>
-            </w:rPr>
-            <w:t>Consultoria em Bioinformática</w:t>
-          </w:r>
-        </w:p>
-        <w:p>
-          <w:pPr>
-            <w:pStyle w:val="Cabealho"/>
-            <w:spacing w:before="0" w:beforeAutospacing="0" w:afterAutospacing="0"/>
-            <w:rPr>
-              <w:lang w:val="pt-BR"/>
-            </w:rPr>
-          </w:pPr>
-        </w:p>
-        <w:p>
-          <w:pPr>
-            <w:pStyle w:val="Cabealho"/>
-            <w:spacing w:before="0" w:beforeAutospacing="0" w:afterAutospacing="0"/>
-            <w:rPr>
-              <w:lang w:val="pt-BR"/>
-            </w:rPr>
-          </w:pPr>
-          <w:r>
-            <w:rPr>
-              <w:lang w:val="pt-BR"/>
-            </w:rPr>
-            <w:t>Felipe Figueiredo</w:t>
+              <w:noProof/>
+              <w:lang w:val="pt-BR" w:eastAsia="pt-BR"/>
+            </w:rPr>
+            <w:drawing>
+              <wp:anchor distT="0" distB="0" distL="114300" distR="114300" simplePos="0" relativeHeight="251657216" behindDoc="1" locked="0" layoutInCell="1" allowOverlap="1" wp14:anchorId="41EF7ED1" wp14:editId="1BE0DCDD">
+                <wp:simplePos x="0" y="0"/>
+                <wp:positionH relativeFrom="margin">
+                  <wp:align>center</wp:align>
+                </wp:positionH>
+                <wp:positionV relativeFrom="page">
+                  <wp:align>center</wp:align>
+                </wp:positionV>
+                <wp:extent cx="3906000" cy="572400"/>
+                <wp:effectExtent l="0" t="0" r="0" b="0"/>
+                <wp:wrapTight wrapText="bothSides">
+                  <wp:wrapPolygon edited="0">
+                    <wp:start x="105" y="0"/>
+                    <wp:lineTo x="0" y="4315"/>
+                    <wp:lineTo x="0" y="19418"/>
+                    <wp:lineTo x="13590" y="20857"/>
+                    <wp:lineTo x="18963" y="20857"/>
+                    <wp:lineTo x="21491" y="18699"/>
+                    <wp:lineTo x="21491" y="14384"/>
+                    <wp:lineTo x="19173" y="12226"/>
+                    <wp:lineTo x="19700" y="6473"/>
+                    <wp:lineTo x="16961" y="4315"/>
+                    <wp:lineTo x="2318" y="0"/>
+                    <wp:lineTo x="105" y="0"/>
+                  </wp:wrapPolygon>
+                </wp:wrapTight>
+                <wp:docPr id="3" name="Imagem 3" descr="C:\Users\felipe.figueiredo\Documents\Meus Arquivos Recebidos\logos-bio-fiocruz.png"/>
+                <wp:cNvGraphicFramePr>
+                  <a:graphicFrameLocks xmlns:a="http://schemas.openxmlformats.org/drawingml/2006/main" noChangeAspect="1"/>
+                </wp:cNvGraphicFramePr>
+                <a:graphic xmlns:a="http://schemas.openxmlformats.org/drawingml/2006/main">
+                  <a:graphicData uri="http://schemas.openxmlformats.org/drawingml/2006/picture">
+                    <pic:pic xmlns:pic="http://schemas.openxmlformats.org/drawingml/2006/picture">
+                      <pic:nvPicPr>
+                        <pic:cNvPr id="0" name="Picture 1" descr="C:\Users\felipe.figueiredo\Documents\Meus Arquivos Recebidos\logos-bio-fiocruz.png"/>
+                        <pic:cNvPicPr>
+                          <a:picLocks noChangeAspect="1" noChangeArrowheads="1"/>
+                        </pic:cNvPicPr>
+                      </pic:nvPicPr>
+                      <pic:blipFill>
+                        <a:blip r:embed="rId1">
+                          <a:extLst>
+                            <a:ext uri="{28A0092B-C50C-407E-A947-70E740481C1C}">
+                              <a14:useLocalDpi xmlns:a14="http://schemas.microsoft.com/office/drawing/2010/main" val="0"/>
+                            </a:ext>
+                          </a:extLst>
+                        </a:blip>
+                        <a:srcRect/>
+                        <a:stretch>
+                          <a:fillRect/>
+                        </a:stretch>
+                      </pic:blipFill>
+                      <pic:spPr bwMode="auto">
+                        <a:xfrm>
+                          <a:off x="0" y="0"/>
+                          <a:ext cx="3906000" cy="572400"/>
+                        </a:xfrm>
+                        <a:prstGeom prst="rect">
+                          <a:avLst/>
+                        </a:prstGeom>
+                        <a:noFill/>
+                        <a:ln>
+                          <a:noFill/>
+                        </a:ln>
+                      </pic:spPr>
+                    </pic:pic>
+                  </a:graphicData>
+                </a:graphic>
+                <wp14:sizeRelH relativeFrom="margin">
+                  <wp14:pctWidth>0</wp14:pctWidth>
+                </wp14:sizeRelH>
+                <wp14:sizeRelV relativeFrom="margin">
+                  <wp14:pctHeight>0</wp14:pctHeight>
+                </wp14:sizeRelV>
+              </wp:anchor>
+            </w:drawing>
           </w:r>
         </w:p>
       </w:tc>
     </w:tr>
     <w:tr>
       <w:trPr>
-        <w:trHeight w:hRule="exact" w:val="170"/>
+        <w:trHeight w:val="87"/>
       </w:trPr>
       <w:tc>
         <w:tcPr>
-          <w:tcW w:w="9638" w:type="dxa"/>
+          <w:tcW w:w="9070" w:type="dxa"/>
+          <w:vAlign w:val="center"/>
         </w:tcPr>
         <w:p>
           <w:pPr>
             <w:pStyle w:val="Cabealho"/>
-            <w:spacing w:before="0" w:beforeAutospacing="0" w:afterAutospacing="0"/>
+            <w:jc w:val="center"/>
             <w:rPr>
               <w:noProof/>
-              <w:lang w:val="pt-BR"/>
             </w:rPr>
           </w:pPr>
         </w:p>
@@ -2669,16 +2387,19 @@
     </w:tr>
     <w:tr>
       <w:trPr>
-        <w:trHeight w:val="283"/>
+        <w:trHeight w:val="87"/>
       </w:trPr>
       <w:tc>
         <w:tcPr>
-          <w:tcW w:w="9638" w:type="dxa"/>
+          <w:tcW w:w="9070" w:type="dxa"/>
+          <w:vAlign w:val="center"/>
         </w:tcPr>
         <w:p>
           <w:pPr>
-            <w:spacing w:before="0" w:beforeAutospacing="0" w:after="0" w:afterAutospacing="0"/>
-            <w:rPr>
+            <w:jc w:val="center"/>
+            <w:rPr>
+              <w:b/>
+              <w:noProof/>
               <w:lang w:val="pt-BR"/>
             </w:rPr>
           </w:pPr>
@@ -2686,11 +2407,9 @@
             <w:rPr>
               <w:b/>
               <w:noProof/>
-              <w:sz w:val="20"/>
-              <w:szCs w:val="20"/>
-              <w:lang w:val="pt-BR"/>
-            </w:rPr>
-            <w:t>https://github.com/philsf-biostat/analise_dados_FP_2017</w:t>
+              <w:lang w:val="pt-BR"/>
+            </w:rPr>
+            <w:t>AE-PDPIV-aaaa-xxx-técnica-comentário_v01</w:t>
           </w:r>
         </w:p>
       </w:tc>
@@ -2699,7 +2418,6 @@
   <w:p>
     <w:pPr>
       <w:pStyle w:val="Corpodetexto"/>
-      <w:spacing w:before="0" w:beforeAutospacing="0" w:after="0" w:afterAutospacing="0"/>
     </w:pPr>
     <w:r>
       <w:pict>
@@ -4879,13 +4597,11 @@
   <w:style w:type="table" w:styleId="Tabelacomgrade">
     <w:name w:val="Table Grid"/>
     <w:basedOn w:val="Tabelanormal"/>
-    <w:rsid w:val="00FC7F9F"/>
+    <w:rsid w:val="00A62F33"/>
     <w:pPr>
-      <w:spacing w:before="100" w:beforeAutospacing="1" w:after="100" w:afterAutospacing="1"/>
-      <w:jc w:val="center"/>
+      <w:spacing w:after="0"/>
     </w:pPr>
     <w:tblPr>
-      <w:jc w:val="center"/>
       <w:tblBorders>
         <w:top w:val="single" w:sz="4" w:space="0" w:color="auto"/>
         <w:left w:val="single" w:sz="4" w:space="0" w:color="auto"/>
@@ -4895,25 +4611,19 @@
         <w:insideV w:val="single" w:sz="4" w:space="0" w:color="auto"/>
       </w:tblBorders>
     </w:tblPr>
-    <w:trPr>
-      <w:jc w:val="center"/>
-    </w:trPr>
-    <w:tcPr>
-      <w:vAlign w:val="center"/>
-    </w:tcPr>
   </w:style>
   <w:style w:type="table" w:customStyle="1" w:styleId="TableNormal">
     <w:name w:val="TableNormal"/>
     <w:basedOn w:val="Tabelanormal"/>
     <w:uiPriority w:val="99"/>
-    <w:rsid w:val="00356C32"/>
+    <w:rsid w:val="000004AA"/>
     <w:pPr>
       <w:spacing w:after="0" w:line="240" w:lineRule="auto"/>
       <w:jc w:val="center"/>
     </w:pPr>
     <w:rPr>
-      <w:rFonts w:ascii="Arial" w:hAnsi="Arial"/>
-      <w:sz w:val="18"/>
+      <w:rFonts w:ascii="Consolas" w:hAnsi="Consolas"/>
+      <w:sz w:val="22"/>
     </w:rPr>
     <w:tblPr>
       <w:jc w:val="center"/>
@@ -4927,13 +4637,12 @@
       </w:tblBorders>
       <w:tblCellMar>
         <w:top w:w="57" w:type="dxa"/>
-        <w:left w:w="57" w:type="dxa"/>
+        <w:left w:w="113" w:type="dxa"/>
         <w:bottom w:w="57" w:type="dxa"/>
-        <w:right w:w="57" w:type="dxa"/>
+        <w:right w:w="113" w:type="dxa"/>
       </w:tblCellMar>
     </w:tblPr>
     <w:trPr>
-      <w:cantSplit/>
       <w:tblHeader/>
       <w:jc w:val="center"/>
     </w:trPr>
@@ -5399,7 +5108,7 @@
 </file>
 
 <file path=customXml/itemProps1.xml><?xml version="1.0" encoding="utf-8"?>
-<ds:datastoreItem xmlns:ds="http://schemas.openxmlformats.org/officeDocument/2006/customXml" ds:itemID="{B3152F49-3AEF-4512-B3A0-9748EBFAE001}">
+<ds:datastoreItem xmlns:ds="http://schemas.openxmlformats.org/officeDocument/2006/customXml" ds:itemID="{4083BE73-0D87-47E2-9C48-238DABF7FCCF}">
   <ds:schemaRefs>
     <ds:schemaRef ds:uri="http://schemas.openxmlformats.org/officeDocument/2006/bibliography"/>
   </ds:schemaRefs>

</xml_diff>